<commit_message>
updated some code and the tests
</commit_message>
<xml_diff>
--- a/Tests/UseCaseTesting.docx
+++ b/Tests/UseCaseTesting.docx
@@ -1,13 +1,13 @@
 
 <file path=word/document.xml><?xml version="1.0" encoding="utf-8"?>
-<w:document xmlns:wpc="http://schemas.microsoft.com/office/word/2010/wordprocessingCanvas" xmlns:cx="http://schemas.microsoft.com/office/drawing/2014/chartex" xmlns:cx1="http://schemas.microsoft.com/office/drawing/2015/9/8/chartex" xmlns:cx2="http://schemas.microsoft.com/office/drawing/2015/10/21/chartex" xmlns:cx3="http://schemas.microsoft.com/office/drawing/2016/5/9/chartex" xmlns:cx4="http://schemas.microsoft.com/office/drawing/2016/5/10/chartex" xmlns:cx5="http://schemas.microsoft.com/office/drawing/2016/5/11/chartex" xmlns:cx6="http://schemas.microsoft.com/office/drawing/2016/5/12/chartex" xmlns:cx7="http://schemas.microsoft.com/office/drawing/2016/5/13/chartex" xmlns:cx8="http://schemas.microsoft.com/office/drawing/2016/5/14/chartex" xmlns:mc="http://schemas.openxmlformats.org/markup-compatibility/2006" xmlns:aink="http://schemas.microsoft.com/office/drawing/2016/ink" xmlns:am3d="http://schemas.microsoft.com/office/drawing/2017/model3d" xmlns:o="urn:schemas-microsoft-com:office:office" xmlns:r="http://schemas.openxmlformats.org/officeDocument/2006/relationships" xmlns:m="http://schemas.openxmlformats.org/officeDocument/2006/math" xmlns:v="urn:schemas-microsoft-com:vml" xmlns:wp14="http://schemas.microsoft.com/office/word/2010/wordprocessingDrawing" xmlns:wp="http://schemas.openxmlformats.org/drawingml/2006/wordprocessingDrawing" xmlns:w10="urn:schemas-microsoft-com:office:word" xmlns:w="http://schemas.openxmlformats.org/wordprocessingml/2006/main" xmlns:w14="http://schemas.microsoft.com/office/word/2010/wordml" xmlns:w15="http://schemas.microsoft.com/office/word/2012/wordml" xmlns:w16cid="http://schemas.microsoft.com/office/word/2016/wordml/cid" xmlns:w16se="http://schemas.microsoft.com/office/word/2015/wordml/symex" xmlns:wpg="http://schemas.microsoft.com/office/word/2010/wordprocessingGroup" xmlns:wpi="http://schemas.microsoft.com/office/word/2010/wordprocessingInk" xmlns:wne="http://schemas.microsoft.com/office/word/2006/wordml" xmlns:wps="http://schemas.microsoft.com/office/word/2010/wordprocessingShape" mc:Ignorable="w14 w15 w16se w16cid wp14">
+<w:document xmlns:wpc="http://schemas.microsoft.com/office/word/2010/wordprocessingCanvas" xmlns:mo="http://schemas.microsoft.com/office/mac/office/2008/main" xmlns:mc="http://schemas.openxmlformats.org/markup-compatibility/2006" xmlns:mv="urn:schemas-microsoft-com:mac:vml" xmlns:o="urn:schemas-microsoft-com:office:office" xmlns:r="http://schemas.openxmlformats.org/officeDocument/2006/relationships" xmlns:m="http://schemas.openxmlformats.org/officeDocument/2006/math" xmlns:v="urn:schemas-microsoft-com:vml" xmlns:wp14="http://schemas.microsoft.com/office/word/2010/wordprocessingDrawing" xmlns:wp="http://schemas.openxmlformats.org/drawingml/2006/wordprocessingDrawing" xmlns:w10="urn:schemas-microsoft-com:office:word" xmlns:w="http://schemas.openxmlformats.org/wordprocessingml/2006/main" xmlns:w14="http://schemas.microsoft.com/office/word/2010/wordml" xmlns:w15="http://schemas.microsoft.com/office/word/2012/wordml" xmlns:wpg="http://schemas.microsoft.com/office/word/2010/wordprocessingGroup" xmlns:wpi="http://schemas.microsoft.com/office/word/2010/wordprocessingInk" xmlns:wne="http://schemas.microsoft.com/office/word/2006/wordml" xmlns:wps="http://schemas.microsoft.com/office/word/2010/wordprocessingShape" mc:Ignorable="w14 w15 wp14">
   <w:body>
     <w:p>
       <w:pPr>
         <w:pStyle w:val="Heading1"/>
       </w:pPr>
       <w:r>
-        <w:t>Test 1 – Load Members</w:t>
+        <w:t>Test 1 – Load Member Data</w:t>
       </w:r>
     </w:p>
     <w:p/>
@@ -16,7 +16,7 @@
         <w:pStyle w:val="Heading1"/>
       </w:pPr>
       <w:r>
-        <w:t>Test 2 – Add Member</w:t>
+        <w:t>Test 2 – Save Member Data</w:t>
       </w:r>
     </w:p>
     <w:p/>
@@ -25,7 +25,10 @@
         <w:pStyle w:val="Heading1"/>
       </w:pPr>
       <w:r>
-        <w:t>Test 3 – Remove Member</w:t>
+        <w:t xml:space="preserve">Test 3 – </w:t>
+      </w:r>
+      <w:r>
+        <w:t>List All Members</w:t>
       </w:r>
     </w:p>
     <w:p/>
@@ -34,7 +37,7 @@
         <w:pStyle w:val="Heading1"/>
       </w:pPr>
       <w:r>
-        <w:t>Test 4 – Save Member</w:t>
+        <w:t>Test 4 – Add Member</w:t>
       </w:r>
     </w:p>
     <w:p/>
@@ -43,7 +46,7 @@
         <w:pStyle w:val="Heading1"/>
       </w:pPr>
       <w:r>
-        <w:t>Test 5 – Top Matches</w:t>
+        <w:t>Test 5 – Remove Member</w:t>
       </w:r>
     </w:p>
     <w:p/>
@@ -52,7 +55,10 @@
         <w:pStyle w:val="Heading1"/>
       </w:pPr>
       <w:r>
-        <w:t>Test 6 – Member Compatibility</w:t>
+        <w:t xml:space="preserve">Test 6 – </w:t>
+      </w:r>
+      <w:r>
+        <w:t>Display Member Data</w:t>
       </w:r>
     </w:p>
     <w:p/>
@@ -61,14 +67,43 @@
         <w:pStyle w:val="Heading1"/>
       </w:pPr>
       <w:r>
+        <w:t xml:space="preserve">Test 7 – Add Interest </w:t>
+      </w:r>
+      <w:proofErr w:type="gramStart"/>
+      <w:r>
+        <w:t>To</w:t>
+      </w:r>
+      <w:proofErr w:type="gramEnd"/>
+      <w:r>
+        <w:t xml:space="preserve"> Member</w:t>
+      </w:r>
+    </w:p>
+    <w:p/>
+    <w:p>
+      <w:pPr>
+        <w:pStyle w:val="Heading1"/>
+      </w:pPr>
+      <w:r>
         <w:t xml:space="preserve">Negative </w:t>
       </w:r>
       <w:r>
-        <w:t>Test 1 – Save Member before Member Loaded</w:t>
-      </w:r>
+        <w:t xml:space="preserve">Test 1 – </w:t>
+      </w:r>
+      <w:r>
+        <w:t>Invalid User Input</w:t>
+      </w:r>
+    </w:p>
+    <w:p/>
+    <w:p>
+      <w:pPr>
+        <w:pStyle w:val="Heading1"/>
+      </w:pPr>
       <w:bookmarkStart w:id="0" w:name="_GoBack"/>
-      <w:bookmarkEnd w:id="0"/>
+      <w:r>
+        <w:t>Negative Test 2 – Invalid File Name</w:t>
+      </w:r>
     </w:p>
+    <w:bookmarkEnd w:id="0"/>
     <w:sectPr>
       <w:pgSz w:w="12240" w:h="15840"/>
       <w:pgMar w:top="1440" w:right="1440" w:bottom="1440" w:left="1440" w:header="720" w:footer="720" w:gutter="0"/>
@@ -80,7 +115,7 @@
 </file>
 
 <file path=word/styles.xml><?xml version="1.0" encoding="utf-8"?>
-<w:styles xmlns:mc="http://schemas.openxmlformats.org/markup-compatibility/2006" xmlns:r="http://schemas.openxmlformats.org/officeDocument/2006/relationships" xmlns:w="http://schemas.openxmlformats.org/wordprocessingml/2006/main" xmlns:w14="http://schemas.microsoft.com/office/word/2010/wordml" xmlns:w15="http://schemas.microsoft.com/office/word/2012/wordml" xmlns:w16cid="http://schemas.microsoft.com/office/word/2016/wordml/cid" xmlns:w16se="http://schemas.microsoft.com/office/word/2015/wordml/symex" mc:Ignorable="w14 w15 w16se w16cid">
+<w:styles xmlns:mc="http://schemas.openxmlformats.org/markup-compatibility/2006" xmlns:r="http://schemas.openxmlformats.org/officeDocument/2006/relationships" xmlns:w="http://schemas.openxmlformats.org/wordprocessingml/2006/main" xmlns:w14="http://schemas.microsoft.com/office/word/2010/wordml" xmlns:w15="http://schemas.microsoft.com/office/word/2012/wordml" mc:Ignorable="w14 w15">
   <w:docDefaults>
     <w:rPrDefault>
       <w:rPr>
@@ -96,7 +131,7 @@
       </w:pPr>
     </w:pPrDefault>
   </w:docDefaults>
-  <w:latentStyles w:defLockedState="0" w:defUIPriority="99" w:defSemiHidden="0" w:defUnhideWhenUsed="0" w:defQFormat="0" w:count="375">
+  <w:latentStyles w:defLockedState="0" w:defUIPriority="99" w:defSemiHidden="0" w:defUnhideWhenUsed="0" w:defQFormat="0" w:count="382">
     <w:lsdException w:name="Normal" w:uiPriority="0" w:qFormat="1"/>
     <w:lsdException w:name="heading 1" w:uiPriority="9" w:qFormat="1"/>
     <w:lsdException w:name="heading 2" w:semiHidden="1" w:uiPriority="9" w:unhideWhenUsed="1" w:qFormat="1"/>
@@ -470,8 +505,6 @@
     <w:lsdException w:name="List Table 7 Colorful Accent 6" w:uiPriority="52"/>
     <w:lsdException w:name="Mention" w:semiHidden="1" w:unhideWhenUsed="1"/>
     <w:lsdException w:name="Smart Hyperlink" w:semiHidden="1" w:unhideWhenUsed="1"/>
-    <w:lsdException w:name="Hashtag" w:semiHidden="1" w:unhideWhenUsed="1"/>
-    <w:lsdException w:name="Unresolved Mention" w:semiHidden="1" w:unhideWhenUsed="1"/>
   </w:latentStyles>
   <w:style w:type="paragraph" w:default="1" w:styleId="Normal">
     <w:name w:val="Normal"/>
@@ -537,6 +570,57 @@
       <w:sz w:val="32"/>
       <w:szCs w:val="32"/>
     </w:rPr>
+  </w:style>
+  <w:style w:type="paragraph" w:customStyle="1" w:styleId="p1">
+    <w:name w:val="p1"/>
+    <w:basedOn w:val="Normal"/>
+    <w:rsid w:val="006606E0"/>
+    <w:pPr>
+      <w:spacing w:after="0" w:line="240" w:lineRule="auto"/>
+    </w:pPr>
+    <w:rPr>
+      <w:rFonts w:ascii="Monaco" w:hAnsi="Monaco" w:cs="Times New Roman"/>
+      <w:color w:val="FFCF00"/>
+      <w:sz w:val="17"/>
+      <w:szCs w:val="17"/>
+    </w:rPr>
+  </w:style>
+  <w:style w:type="character" w:customStyle="1" w:styleId="s1">
+    <w:name w:val="s1"/>
+    <w:basedOn w:val="DefaultParagraphFont"/>
+    <w:rsid w:val="006606E0"/>
+    <w:rPr>
+      <w:color w:val="DD6964"/>
+    </w:rPr>
+  </w:style>
+  <w:style w:type="character" w:customStyle="1" w:styleId="s2">
+    <w:name w:val="s2"/>
+    <w:basedOn w:val="DefaultParagraphFont"/>
+    <w:rsid w:val="006606E0"/>
+    <w:rPr>
+      <w:color w:val="E0E0E0"/>
+    </w:rPr>
+  </w:style>
+  <w:style w:type="character" w:customStyle="1" w:styleId="s3">
+    <w:name w:val="s3"/>
+    <w:basedOn w:val="DefaultParagraphFont"/>
+    <w:rsid w:val="006606E0"/>
+    <w:rPr>
+      <w:color w:val="F3CBA1"/>
+    </w:rPr>
+  </w:style>
+  <w:style w:type="character" w:customStyle="1" w:styleId="s4">
+    <w:name w:val="s4"/>
+    <w:basedOn w:val="DefaultParagraphFont"/>
+    <w:rsid w:val="006606E0"/>
+    <w:rPr>
+      <w:color w:val="FFFFFF"/>
+    </w:rPr>
+  </w:style>
+  <w:style w:type="character" w:customStyle="1" w:styleId="apple-tab-span">
+    <w:name w:val="apple-tab-span"/>
+    <w:basedOn w:val="DefaultParagraphFont"/>
+    <w:rsid w:val="006606E0"/>
   </w:style>
 </w:styles>
 </file>

</xml_diff>

<commit_message>
added changes to tests doc
</commit_message>
<xml_diff>
--- a/Tests/UseCaseTesting.docx
+++ b/Tests/UseCaseTesting.docx
@@ -40,13 +40,133 @@
         <w:t>Test 4 – Add Member</w:t>
       </w:r>
     </w:p>
+    <w:p>
+      <w:r>
+        <w:t>USER inputs [A]</w:t>
+      </w:r>
+      <w:r>
+        <w:t xml:space="preserve"> at Main Menu</w:t>
+      </w:r>
+    </w:p>
+    <w:p>
+      <w:r>
+        <w:t>Program asks for first name, last name, year, and MEID</w:t>
+      </w:r>
+    </w:p>
+    <w:p>
+      <w:r>
+        <w:t>Program checks for matching MEID in Existing Users</w:t>
+      </w:r>
+    </w:p>
+    <w:p>
+      <w:r>
+        <w:t>Program Adds/Updates Member in Membership list</w:t>
+      </w:r>
+    </w:p>
+    <w:p>
+      <w:r>
+        <w:t>Program outputs Main Menu</w:t>
+      </w:r>
+    </w:p>
+    <w:p>
+      <w:pPr>
+        <w:pStyle w:val="Heading1"/>
+      </w:pPr>
+      <w:r>
+        <w:t>Test 5 – Remove Member</w:t>
+      </w:r>
+    </w:p>
+    <w:p>
+      <w:r>
+        <w:t>USER inputs [R]</w:t>
+      </w:r>
+      <w:r>
+        <w:t xml:space="preserve"> at Main Menu</w:t>
+      </w:r>
+    </w:p>
+    <w:p>
+      <w:r>
+        <w:t>Program asks for an MEID</w:t>
+      </w:r>
+    </w:p>
+    <w:p>
+      <w:r>
+        <w:t>User inputs MEID</w:t>
+      </w:r>
+    </w:p>
+    <w:p>
+      <w:r>
+        <w:t>Program iterates Membership List</w:t>
+      </w:r>
+    </w:p>
+    <w:p>
+      <w:r>
+        <w:t xml:space="preserve">Program </w:t>
+      </w:r>
+      <w:r>
+        <w:t xml:space="preserve">removes Member from Membership list </w:t>
+      </w:r>
+      <w:r>
+        <w:t>or Member Not Found Exception</w:t>
+      </w:r>
+    </w:p>
+    <w:p>
+      <w:r>
+        <w:t>Program outputs Main Menu</w:t>
+      </w:r>
+    </w:p>
+    <w:p>
+      <w:pPr>
+        <w:pStyle w:val="Heading1"/>
+      </w:pPr>
+      <w:r>
+        <w:t xml:space="preserve">Test 6 – </w:t>
+      </w:r>
+      <w:r>
+        <w:t>Display Member Data</w:t>
+      </w:r>
+    </w:p>
+    <w:p>
+      <w:r>
+        <w:t>USER inputs [D] at Main Menu</w:t>
+      </w:r>
+    </w:p>
+    <w:p>
+      <w:r>
+        <w:t>Program asks for MEID</w:t>
+      </w:r>
+    </w:p>
+    <w:p>
+      <w:r>
+        <w:t>User inputs MEID</w:t>
+      </w:r>
+    </w:p>
+    <w:p>
+      <w:r>
+        <w:t xml:space="preserve">Program Iterates </w:t>
+      </w:r>
+      <w:r>
+        <w:t>Membership List</w:t>
+      </w:r>
+    </w:p>
+    <w:p>
+      <w:r>
+        <w:t>Program outputs Member data OR throws Member Not Found Exception</w:t>
+      </w:r>
+    </w:p>
+    <w:p>
+      <w:r>
+        <w:t>Program shows Main Menu</w:t>
+      </w:r>
+    </w:p>
     <w:p/>
     <w:p>
       <w:pPr>
         <w:pStyle w:val="Heading1"/>
       </w:pPr>
       <w:r>
-        <w:t>Test 5 – Remove Member</w:t>
+        <w:lastRenderedPageBreak/>
+        <w:t>Test 7 – Add Interest To Member</w:t>
       </w:r>
     </w:p>
     <w:p/>
@@ -55,10 +175,79 @@
         <w:pStyle w:val="Heading1"/>
       </w:pPr>
       <w:r>
-        <w:t xml:space="preserve">Test 6 – </w:t>
-      </w:r>
-      <w:r>
-        <w:t>Display Member Data</w:t>
+        <w:t>Test 8 – User Exits Program</w:t>
+      </w:r>
+    </w:p>
+    <w:p>
+      <w:r>
+        <w:t>User inputs [Q] at Main Menu</w:t>
+      </w:r>
+    </w:p>
+    <w:p>
+      <w:r>
+        <w:t>Program checks to see if anything is unsaved</w:t>
+      </w:r>
+    </w:p>
+    <w:p>
+      <w:r>
+        <w:t>IF YES – Program asks user to save [Y/N]</w:t>
+      </w:r>
+    </w:p>
+    <w:p>
+      <w:pPr>
+        <w:pStyle w:val="ListParagraph"/>
+        <w:numPr>
+          <w:ilvl w:val="0"/>
+          <w:numId w:val="1"/>
+        </w:numPr>
+      </w:pPr>
+      <w:r>
+        <w:t>IF Y</w:t>
+      </w:r>
+    </w:p>
+    <w:p>
+      <w:pPr>
+        <w:pStyle w:val="ListParagraph"/>
+        <w:numPr>
+          <w:ilvl w:val="1"/>
+          <w:numId w:val="1"/>
+        </w:numPr>
+      </w:pPr>
+      <w:r>
+        <w:t>Program Asks For a filename</w:t>
+      </w:r>
+    </w:p>
+    <w:p>
+      <w:pPr>
+        <w:pStyle w:val="ListParagraph"/>
+        <w:numPr>
+          <w:ilvl w:val="1"/>
+          <w:numId w:val="1"/>
+        </w:numPr>
+      </w:pPr>
+      <w:r>
+        <w:t>Program Saves Data</w:t>
+      </w:r>
+    </w:p>
+    <w:p>
+      <w:r>
+        <w:t>Program Exits</w:t>
+      </w:r>
+      <w:bookmarkStart w:id="0" w:name="_GoBack"/>
+      <w:bookmarkEnd w:id="0"/>
+    </w:p>
+    <w:p>
+      <w:pPr>
+        <w:pStyle w:val="Heading1"/>
+      </w:pPr>
+      <w:r>
+        <w:t xml:space="preserve">Negative </w:t>
+      </w:r>
+      <w:r>
+        <w:t xml:space="preserve">Test 1 – </w:t>
+      </w:r>
+      <w:r>
+        <w:t>Invalid User Input</w:t>
       </w:r>
     </w:p>
     <w:p/>
@@ -67,43 +256,9 @@
         <w:pStyle w:val="Heading1"/>
       </w:pPr>
       <w:r>
-        <w:t xml:space="preserve">Test 7 – Add Interest </w:t>
-      </w:r>
-      <w:proofErr w:type="gramStart"/>
-      <w:r>
-        <w:t>To</w:t>
-      </w:r>
-      <w:proofErr w:type="gramEnd"/>
-      <w:r>
-        <w:t xml:space="preserve"> Member</w:t>
-      </w:r>
-    </w:p>
-    <w:p/>
-    <w:p>
-      <w:pPr>
-        <w:pStyle w:val="Heading1"/>
-      </w:pPr>
-      <w:r>
-        <w:t xml:space="preserve">Negative </w:t>
-      </w:r>
-      <w:r>
-        <w:t xml:space="preserve">Test 1 – </w:t>
-      </w:r>
-      <w:r>
-        <w:t>Invalid User Input</w:t>
-      </w:r>
-    </w:p>
-    <w:p/>
-    <w:p>
-      <w:pPr>
-        <w:pStyle w:val="Heading1"/>
-      </w:pPr>
-      <w:bookmarkStart w:id="0" w:name="_GoBack"/>
-      <w:r>
         <w:t>Negative Test 2 – Invalid File Name</w:t>
       </w:r>
     </w:p>
-    <w:bookmarkEnd w:id="0"/>
     <w:sectPr>
       <w:pgSz w:w="12240" w:h="15840"/>
       <w:pgMar w:top="1440" w:right="1440" w:bottom="1440" w:left="1440" w:header="720" w:footer="720" w:gutter="0"/>
@@ -112,6 +267,127 @@
     </w:sectPr>
   </w:body>
 </w:document>
+</file>
+
+<file path=word/numbering.xml><?xml version="1.0" encoding="utf-8"?>
+<w:numbering xmlns:wpc="http://schemas.microsoft.com/office/word/2010/wordprocessingCanvas" xmlns:mo="http://schemas.microsoft.com/office/mac/office/2008/main" xmlns:mc="http://schemas.openxmlformats.org/markup-compatibility/2006" xmlns:mv="urn:schemas-microsoft-com:mac:vml" xmlns:o="urn:schemas-microsoft-com:office:office" xmlns:r="http://schemas.openxmlformats.org/officeDocument/2006/relationships" xmlns:m="http://schemas.openxmlformats.org/officeDocument/2006/math" xmlns:v="urn:schemas-microsoft-com:vml" xmlns:wp14="http://schemas.microsoft.com/office/word/2010/wordprocessingDrawing" xmlns:wp="http://schemas.openxmlformats.org/drawingml/2006/wordprocessingDrawing" xmlns:w10="urn:schemas-microsoft-com:office:word" xmlns:w="http://schemas.openxmlformats.org/wordprocessingml/2006/main" xmlns:w14="http://schemas.microsoft.com/office/word/2010/wordml" xmlns:w15="http://schemas.microsoft.com/office/word/2012/wordml" xmlns:wpg="http://schemas.microsoft.com/office/word/2010/wordprocessingGroup" xmlns:wpi="http://schemas.microsoft.com/office/word/2010/wordprocessingInk" xmlns:wne="http://schemas.microsoft.com/office/word/2006/wordml" xmlns:wps="http://schemas.microsoft.com/office/word/2010/wordprocessingShape" mc:Ignorable="w14 w15 wp14">
+  <w:abstractNum w:abstractNumId="0">
+    <w:nsid w:val="059C6924"/>
+    <w:multiLevelType w:val="hybridMultilevel"/>
+    <w:tmpl w:val="C90A4282"/>
+    <w:lvl w:ilvl="0" w:tplc="04090001">
+      <w:start w:val="1"/>
+      <w:numFmt w:val="bullet"/>
+      <w:lvlText w:val=""/>
+      <w:lvlJc w:val="left"/>
+      <w:pPr>
+        <w:ind w:left="720" w:hanging="360"/>
+      </w:pPr>
+      <w:rPr>
+        <w:rFonts w:ascii="Symbol" w:hAnsi="Symbol" w:hint="default"/>
+      </w:rPr>
+    </w:lvl>
+    <w:lvl w:ilvl="1" w:tplc="04090003">
+      <w:start w:val="1"/>
+      <w:numFmt w:val="bullet"/>
+      <w:lvlText w:val="o"/>
+      <w:lvlJc w:val="left"/>
+      <w:pPr>
+        <w:ind w:left="1440" w:hanging="360"/>
+      </w:pPr>
+      <w:rPr>
+        <w:rFonts w:ascii="Courier New" w:hAnsi="Courier New" w:cs="Courier New" w:hint="default"/>
+      </w:rPr>
+    </w:lvl>
+    <w:lvl w:ilvl="2" w:tplc="04090005" w:tentative="1">
+      <w:start w:val="1"/>
+      <w:numFmt w:val="bullet"/>
+      <w:lvlText w:val=""/>
+      <w:lvlJc w:val="left"/>
+      <w:pPr>
+        <w:ind w:left="2160" w:hanging="360"/>
+      </w:pPr>
+      <w:rPr>
+        <w:rFonts w:ascii="Wingdings" w:hAnsi="Wingdings" w:hint="default"/>
+      </w:rPr>
+    </w:lvl>
+    <w:lvl w:ilvl="3" w:tplc="04090001" w:tentative="1">
+      <w:start w:val="1"/>
+      <w:numFmt w:val="bullet"/>
+      <w:lvlText w:val=""/>
+      <w:lvlJc w:val="left"/>
+      <w:pPr>
+        <w:ind w:left="2880" w:hanging="360"/>
+      </w:pPr>
+      <w:rPr>
+        <w:rFonts w:ascii="Symbol" w:hAnsi="Symbol" w:hint="default"/>
+      </w:rPr>
+    </w:lvl>
+    <w:lvl w:ilvl="4" w:tplc="04090003" w:tentative="1">
+      <w:start w:val="1"/>
+      <w:numFmt w:val="bullet"/>
+      <w:lvlText w:val="o"/>
+      <w:lvlJc w:val="left"/>
+      <w:pPr>
+        <w:ind w:left="3600" w:hanging="360"/>
+      </w:pPr>
+      <w:rPr>
+        <w:rFonts w:ascii="Courier New" w:hAnsi="Courier New" w:cs="Courier New" w:hint="default"/>
+      </w:rPr>
+    </w:lvl>
+    <w:lvl w:ilvl="5" w:tplc="04090005" w:tentative="1">
+      <w:start w:val="1"/>
+      <w:numFmt w:val="bullet"/>
+      <w:lvlText w:val=""/>
+      <w:lvlJc w:val="left"/>
+      <w:pPr>
+        <w:ind w:left="4320" w:hanging="360"/>
+      </w:pPr>
+      <w:rPr>
+        <w:rFonts w:ascii="Wingdings" w:hAnsi="Wingdings" w:hint="default"/>
+      </w:rPr>
+    </w:lvl>
+    <w:lvl w:ilvl="6" w:tplc="04090001" w:tentative="1">
+      <w:start w:val="1"/>
+      <w:numFmt w:val="bullet"/>
+      <w:lvlText w:val=""/>
+      <w:lvlJc w:val="left"/>
+      <w:pPr>
+        <w:ind w:left="5040" w:hanging="360"/>
+      </w:pPr>
+      <w:rPr>
+        <w:rFonts w:ascii="Symbol" w:hAnsi="Symbol" w:hint="default"/>
+      </w:rPr>
+    </w:lvl>
+    <w:lvl w:ilvl="7" w:tplc="04090003" w:tentative="1">
+      <w:start w:val="1"/>
+      <w:numFmt w:val="bullet"/>
+      <w:lvlText w:val="o"/>
+      <w:lvlJc w:val="left"/>
+      <w:pPr>
+        <w:ind w:left="5760" w:hanging="360"/>
+      </w:pPr>
+      <w:rPr>
+        <w:rFonts w:ascii="Courier New" w:hAnsi="Courier New" w:cs="Courier New" w:hint="default"/>
+      </w:rPr>
+    </w:lvl>
+    <w:lvl w:ilvl="8" w:tplc="04090005" w:tentative="1">
+      <w:start w:val="1"/>
+      <w:numFmt w:val="bullet"/>
+      <w:lvlText w:val=""/>
+      <w:lvlJc w:val="left"/>
+      <w:pPr>
+        <w:ind w:left="6480" w:hanging="360"/>
+      </w:pPr>
+      <w:rPr>
+        <w:rFonts w:ascii="Wingdings" w:hAnsi="Wingdings" w:hint="default"/>
+      </w:rPr>
+    </w:lvl>
+  </w:abstractNum>
+  <w:num w:numId="1">
+    <w:abstractNumId w:val="0"/>
+  </w:num>
+</w:numbering>
 </file>
 
 <file path=word/styles.xml><?xml version="1.0" encoding="utf-8"?>
@@ -622,6 +898,17 @@
     <w:basedOn w:val="DefaultParagraphFont"/>
     <w:rsid w:val="006606E0"/>
   </w:style>
+  <w:style w:type="paragraph" w:styleId="ListParagraph">
+    <w:name w:val="List Paragraph"/>
+    <w:basedOn w:val="Normal"/>
+    <w:uiPriority w:val="34"/>
+    <w:qFormat/>
+    <w:rsid w:val="00514EF4"/>
+    <w:pPr>
+      <w:ind w:left="720"/>
+      <w:contextualSpacing/>
+    </w:pPr>
+  </w:style>
 </w:styles>
 </file>
 

</xml_diff>

<commit_message>
merged in negative test 1
</commit_message>
<xml_diff>
--- a/Tests/UseCaseTesting.docx
+++ b/Tests/UseCaseTesting.docx
@@ -233,21 +233,41 @@
       <w:r>
         <w:t>Program Exits</w:t>
       </w:r>
+    </w:p>
+    <w:p>
+      <w:pPr>
+        <w:pStyle w:val="Heading1"/>
+      </w:pPr>
+      <w:r>
+        <w:t xml:space="preserve">Negative </w:t>
+      </w:r>
+      <w:r>
+        <w:t xml:space="preserve">Test 1 – </w:t>
+      </w:r>
+      <w:r>
+        <w:t>Invalid User Input</w:t>
+      </w:r>
+    </w:p>
+    <w:p>
+      <w:r>
+        <w:t>Program shows user main menu</w:t>
+      </w:r>
+    </w:p>
+    <w:p>
+      <w:r>
+        <w:t>User inputs “J”</w:t>
+      </w:r>
+    </w:p>
+    <w:p>
+      <w:r>
+        <w:t>Invalid input exception thrown</w:t>
+      </w:r>
+    </w:p>
+    <w:p>
       <w:bookmarkStart w:id="0" w:name="_GoBack"/>
       <w:bookmarkEnd w:id="0"/>
-    </w:p>
-    <w:p>
-      <w:pPr>
-        <w:pStyle w:val="Heading1"/>
-      </w:pPr>
-      <w:r>
-        <w:t xml:space="preserve">Negative </w:t>
-      </w:r>
-      <w:r>
-        <w:t xml:space="preserve">Test 1 – </w:t>
-      </w:r>
-      <w:r>
-        <w:t>Invalid User Input</w:t>
+      <w:r>
+        <w:t>Program shows user main menu</w:t>
       </w:r>
     </w:p>
     <w:p/>
@@ -274,7 +294,7 @@
   <w:abstractNum w:abstractNumId="0">
     <w:nsid w:val="059C6924"/>
     <w:multiLevelType w:val="hybridMultilevel"/>
-    <w:tmpl w:val="C90A4282"/>
+    <w:tmpl w:val="AD201C14"/>
     <w:lvl w:ilvl="0" w:tplc="04090001">
       <w:start w:val="1"/>
       <w:numFmt w:val="bullet"/>
@@ -288,6 +308,118 @@
       </w:rPr>
     </w:lvl>
     <w:lvl w:ilvl="1" w:tplc="04090003">
+      <w:start w:val="1"/>
+      <w:numFmt w:val="bullet"/>
+      <w:lvlText w:val="o"/>
+      <w:lvlJc w:val="left"/>
+      <w:pPr>
+        <w:ind w:left="1440" w:hanging="360"/>
+      </w:pPr>
+      <w:rPr>
+        <w:rFonts w:ascii="Courier New" w:hAnsi="Courier New" w:cs="Courier New" w:hint="default"/>
+      </w:rPr>
+    </w:lvl>
+    <w:lvl w:ilvl="2" w:tplc="04090005" w:tentative="1">
+      <w:start w:val="1"/>
+      <w:numFmt w:val="bullet"/>
+      <w:lvlText w:val=""/>
+      <w:lvlJc w:val="left"/>
+      <w:pPr>
+        <w:ind w:left="2160" w:hanging="360"/>
+      </w:pPr>
+      <w:rPr>
+        <w:rFonts w:ascii="Wingdings" w:hAnsi="Wingdings" w:hint="default"/>
+      </w:rPr>
+    </w:lvl>
+    <w:lvl w:ilvl="3" w:tplc="04090001" w:tentative="1">
+      <w:start w:val="1"/>
+      <w:numFmt w:val="bullet"/>
+      <w:lvlText w:val=""/>
+      <w:lvlJc w:val="left"/>
+      <w:pPr>
+        <w:ind w:left="2880" w:hanging="360"/>
+      </w:pPr>
+      <w:rPr>
+        <w:rFonts w:ascii="Symbol" w:hAnsi="Symbol" w:hint="default"/>
+      </w:rPr>
+    </w:lvl>
+    <w:lvl w:ilvl="4" w:tplc="04090003" w:tentative="1">
+      <w:start w:val="1"/>
+      <w:numFmt w:val="bullet"/>
+      <w:lvlText w:val="o"/>
+      <w:lvlJc w:val="left"/>
+      <w:pPr>
+        <w:ind w:left="3600" w:hanging="360"/>
+      </w:pPr>
+      <w:rPr>
+        <w:rFonts w:ascii="Courier New" w:hAnsi="Courier New" w:cs="Courier New" w:hint="default"/>
+      </w:rPr>
+    </w:lvl>
+    <w:lvl w:ilvl="5" w:tplc="04090005" w:tentative="1">
+      <w:start w:val="1"/>
+      <w:numFmt w:val="bullet"/>
+      <w:lvlText w:val=""/>
+      <w:lvlJc w:val="left"/>
+      <w:pPr>
+        <w:ind w:left="4320" w:hanging="360"/>
+      </w:pPr>
+      <w:rPr>
+        <w:rFonts w:ascii="Wingdings" w:hAnsi="Wingdings" w:hint="default"/>
+      </w:rPr>
+    </w:lvl>
+    <w:lvl w:ilvl="6" w:tplc="04090001" w:tentative="1">
+      <w:start w:val="1"/>
+      <w:numFmt w:val="bullet"/>
+      <w:lvlText w:val=""/>
+      <w:lvlJc w:val="left"/>
+      <w:pPr>
+        <w:ind w:left="5040" w:hanging="360"/>
+      </w:pPr>
+      <w:rPr>
+        <w:rFonts w:ascii="Symbol" w:hAnsi="Symbol" w:hint="default"/>
+      </w:rPr>
+    </w:lvl>
+    <w:lvl w:ilvl="7" w:tplc="04090003" w:tentative="1">
+      <w:start w:val="1"/>
+      <w:numFmt w:val="bullet"/>
+      <w:lvlText w:val="o"/>
+      <w:lvlJc w:val="left"/>
+      <w:pPr>
+        <w:ind w:left="5760" w:hanging="360"/>
+      </w:pPr>
+      <w:rPr>
+        <w:rFonts w:ascii="Courier New" w:hAnsi="Courier New" w:cs="Courier New" w:hint="default"/>
+      </w:rPr>
+    </w:lvl>
+    <w:lvl w:ilvl="8" w:tplc="04090005" w:tentative="1">
+      <w:start w:val="1"/>
+      <w:numFmt w:val="bullet"/>
+      <w:lvlText w:val=""/>
+      <w:lvlJc w:val="left"/>
+      <w:pPr>
+        <w:ind w:left="6480" w:hanging="360"/>
+      </w:pPr>
+      <w:rPr>
+        <w:rFonts w:ascii="Wingdings" w:hAnsi="Wingdings" w:hint="default"/>
+      </w:rPr>
+    </w:lvl>
+  </w:abstractNum>
+  <w:abstractNum w:abstractNumId="1">
+    <w:nsid w:val="7D724947"/>
+    <w:multiLevelType w:val="hybridMultilevel"/>
+    <w:tmpl w:val="A766A2D2"/>
+    <w:lvl w:ilvl="0" w:tplc="952671BC">
+      <w:numFmt w:val="bullet"/>
+      <w:lvlText w:val="•"/>
+      <w:lvlJc w:val="left"/>
+      <w:pPr>
+        <w:ind w:left="1080" w:hanging="720"/>
+      </w:pPr>
+      <w:rPr>
+        <w:rFonts w:ascii="Calibri" w:eastAsiaTheme="minorHAnsi" w:hAnsi="Calibri" w:cstheme="minorBidi" w:hint="default"/>
+      </w:rPr>
+    </w:lvl>
+    <w:lvl w:ilvl="1" w:tplc="04090003" w:tentative="1">
       <w:start w:val="1"/>
       <w:numFmt w:val="bullet"/>
       <w:lvlText w:val="o"/>
@@ -386,6 +518,9 @@
   </w:abstractNum>
   <w:num w:numId="1">
     <w:abstractNumId w:val="0"/>
+  </w:num>
+  <w:num w:numId="2">
+    <w:abstractNumId w:val="1"/>
   </w:num>
 </w:numbering>
 </file>

</xml_diff>

<commit_message>
Merged all test cases
</commit_message>
<xml_diff>
--- a/Tests/UseCaseTesting.docx
+++ b/Tests/UseCaseTesting.docx
@@ -1,6 +1,6 @@
 
 <file path=word/document.xml><?xml version="1.0" encoding="utf-8"?>
-<w:document xmlns:wpc="http://schemas.microsoft.com/office/word/2010/wordprocessingCanvas" xmlns:mo="http://schemas.microsoft.com/office/mac/office/2008/main" xmlns:mc="http://schemas.openxmlformats.org/markup-compatibility/2006" xmlns:mv="urn:schemas-microsoft-com:mac:vml" xmlns:o="urn:schemas-microsoft-com:office:office" xmlns:r="http://schemas.openxmlformats.org/officeDocument/2006/relationships" xmlns:m="http://schemas.openxmlformats.org/officeDocument/2006/math" xmlns:v="urn:schemas-microsoft-com:vml" xmlns:wp14="http://schemas.microsoft.com/office/word/2010/wordprocessingDrawing" xmlns:wp="http://schemas.openxmlformats.org/drawingml/2006/wordprocessingDrawing" xmlns:w10="urn:schemas-microsoft-com:office:word" xmlns:w="http://schemas.openxmlformats.org/wordprocessingml/2006/main" xmlns:w14="http://schemas.microsoft.com/office/word/2010/wordml" xmlns:w15="http://schemas.microsoft.com/office/word/2012/wordml" xmlns:wpg="http://schemas.microsoft.com/office/word/2010/wordprocessingGroup" xmlns:wpi="http://schemas.microsoft.com/office/word/2010/wordprocessingInk" xmlns:wne="http://schemas.microsoft.com/office/word/2006/wordml" xmlns:wps="http://schemas.microsoft.com/office/word/2010/wordprocessingShape" mc:Ignorable="w14 w15 wp14">
+<w:document xmlns:wpc="http://schemas.microsoft.com/office/word/2010/wordprocessingCanvas" xmlns:cx="http://schemas.microsoft.com/office/drawing/2014/chartex" xmlns:cx1="http://schemas.microsoft.com/office/drawing/2015/9/8/chartex" xmlns:cx2="http://schemas.microsoft.com/office/drawing/2015/10/21/chartex" xmlns:cx3="http://schemas.microsoft.com/office/drawing/2016/5/9/chartex" xmlns:cx4="http://schemas.microsoft.com/office/drawing/2016/5/10/chartex" xmlns:cx5="http://schemas.microsoft.com/office/drawing/2016/5/11/chartex" xmlns:cx6="http://schemas.microsoft.com/office/drawing/2016/5/12/chartex" xmlns:cx7="http://schemas.microsoft.com/office/drawing/2016/5/13/chartex" xmlns:cx8="http://schemas.microsoft.com/office/drawing/2016/5/14/chartex" xmlns:mc="http://schemas.openxmlformats.org/markup-compatibility/2006" xmlns:aink="http://schemas.microsoft.com/office/drawing/2016/ink" xmlns:am3d="http://schemas.microsoft.com/office/drawing/2017/model3d" xmlns:o="urn:schemas-microsoft-com:office:office" xmlns:r="http://schemas.openxmlformats.org/officeDocument/2006/relationships" xmlns:m="http://schemas.openxmlformats.org/officeDocument/2006/math" xmlns:v="urn:schemas-microsoft-com:vml" xmlns:wp14="http://schemas.microsoft.com/office/word/2010/wordprocessingDrawing" xmlns:wp="http://schemas.openxmlformats.org/drawingml/2006/wordprocessingDrawing" xmlns:w10="urn:schemas-microsoft-com:office:word" xmlns:w="http://schemas.openxmlformats.org/wordprocessingml/2006/main" xmlns:w14="http://schemas.microsoft.com/office/word/2010/wordml" xmlns:w15="http://schemas.microsoft.com/office/word/2012/wordml" xmlns:w16cid="http://schemas.microsoft.com/office/word/2016/wordml/cid" xmlns:w16se="http://schemas.microsoft.com/office/word/2015/wordml/symex" xmlns:wpg="http://schemas.microsoft.com/office/word/2010/wordprocessingGroup" xmlns:wpi="http://schemas.microsoft.com/office/word/2010/wordprocessingInk" xmlns:wne="http://schemas.microsoft.com/office/word/2006/wordml" xmlns:wps="http://schemas.microsoft.com/office/word/2010/wordprocessingShape" mc:Ignorable="w14 w15 w16se w16cid wp14">
   <w:body>
     <w:p>
       <w:pPr>
@@ -10,39 +10,310 @@
         <w:t>Test 1 – Load Member Data</w:t>
       </w:r>
     </w:p>
+    <w:p>
+      <w:r>
+        <w:t>Show user menu</w:t>
+      </w:r>
+    </w:p>
+    <w:p>
+      <w:r>
+        <w:t>User is prompted to enter a command</w:t>
+      </w:r>
+    </w:p>
+    <w:p>
+      <w:r>
+        <w:t>If user enters invalid option</w:t>
+      </w:r>
+    </w:p>
+    <w:p>
+      <w:pPr>
+        <w:pStyle w:val="ListParagraph"/>
+        <w:numPr>
+          <w:ilvl w:val="0"/>
+          <w:numId w:val="11"/>
+        </w:numPr>
+      </w:pPr>
+      <w:r>
+        <w:t>display error message and show user menu</w:t>
+      </w:r>
+    </w:p>
+    <w:p>
+      <w:r>
+        <w:t xml:space="preserve">User </w:t>
+      </w:r>
+      <w:r>
+        <w:t>enters</w:t>
+      </w:r>
+      <w:r>
+        <w:t xml:space="preserve"> “m” or “M” to load all members from a file</w:t>
+      </w:r>
+    </w:p>
+    <w:p>
+      <w:r>
+        <w:t>Program will prompt user for a file name / location</w:t>
+      </w:r>
+    </w:p>
+    <w:p>
+      <w:r>
+        <w:t>If file name is invalid or does not exist</w:t>
+      </w:r>
+    </w:p>
+    <w:p>
+      <w:pPr>
+        <w:pStyle w:val="ListParagraph"/>
+        <w:numPr>
+          <w:ilvl w:val="0"/>
+          <w:numId w:val="10"/>
+        </w:numPr>
+      </w:pPr>
+      <w:r>
+        <w:t xml:space="preserve">throw </w:t>
+      </w:r>
+      <w:proofErr w:type="spellStart"/>
+      <w:r>
+        <w:t>IOException</w:t>
+      </w:r>
+      <w:proofErr w:type="spellEnd"/>
+      <w:r>
+        <w:t xml:space="preserve"> and show prompt again</w:t>
+      </w:r>
+    </w:p>
+    <w:p>
+      <w:r>
+        <w:t>File is loaded</w:t>
+      </w:r>
+    </w:p>
+    <w:p>
+      <w:r>
+        <w:t>Members are loaded</w:t>
+      </w:r>
+    </w:p>
+    <w:p>
+      <w:r>
+        <w:t>Program outputs number of members loaded</w:t>
+      </w:r>
+    </w:p>
+    <w:p>
+      <w:r>
+        <w:t>Show user menu</w:t>
+      </w:r>
+    </w:p>
+    <w:p>
+      <w:pPr>
+        <w:pStyle w:val="Heading1"/>
+      </w:pPr>
+      <w:r>
+        <w:t>Test 2 – Save Member Data</w:t>
+      </w:r>
+    </w:p>
+    <w:p>
+      <w:r>
+        <w:t>Show user menu</w:t>
+      </w:r>
+    </w:p>
+    <w:p>
+      <w:r>
+        <w:t>User is prompted to enter a command</w:t>
+      </w:r>
+    </w:p>
+    <w:p>
+      <w:r>
+        <w:t>If user enters invalid option</w:t>
+      </w:r>
+    </w:p>
+    <w:p>
+      <w:pPr>
+        <w:pStyle w:val="ListParagraph"/>
+        <w:numPr>
+          <w:ilvl w:val="0"/>
+          <w:numId w:val="10"/>
+        </w:numPr>
+      </w:pPr>
+      <w:r>
+        <w:t>display error message and show user menu</w:t>
+      </w:r>
+    </w:p>
+    <w:p>
+      <w:r>
+        <w:t>User enters “s” or “S”</w:t>
+      </w:r>
+    </w:p>
+    <w:p>
+      <w:r>
+        <w:t>Program will prompt the user for a file name</w:t>
+      </w:r>
+    </w:p>
+    <w:p>
+      <w:r>
+        <w:t>If file name is invali</w:t>
+      </w:r>
+      <w:r>
+        <w:t>d</w:t>
+      </w:r>
+    </w:p>
+    <w:p>
+      <w:pPr>
+        <w:pStyle w:val="ListParagraph"/>
+        <w:numPr>
+          <w:ilvl w:val="0"/>
+          <w:numId w:val="10"/>
+        </w:numPr>
+      </w:pPr>
+      <w:r>
+        <w:t xml:space="preserve">throw </w:t>
+      </w:r>
+      <w:proofErr w:type="spellStart"/>
+      <w:r>
+        <w:t>IOException</w:t>
+      </w:r>
+      <w:proofErr w:type="spellEnd"/>
+    </w:p>
+    <w:p>
+      <w:r>
+        <w:t>If file does not exist</w:t>
+      </w:r>
+    </w:p>
+    <w:p>
+      <w:pPr>
+        <w:pStyle w:val="ListParagraph"/>
+        <w:numPr>
+          <w:ilvl w:val="0"/>
+          <w:numId w:val="10"/>
+        </w:numPr>
+      </w:pPr>
+      <w:r>
+        <w:t xml:space="preserve">create </w:t>
+      </w:r>
+      <w:r>
+        <w:t>file</w:t>
+      </w:r>
+    </w:p>
+    <w:p>
+      <w:r>
+        <w:t>Members are saved</w:t>
+      </w:r>
+      <w:r>
+        <w:t xml:space="preserve"> to file</w:t>
+      </w:r>
+    </w:p>
+    <w:p>
+      <w:r>
+        <w:t>Show user menu</w:t>
+      </w:r>
+    </w:p>
     <w:p/>
     <w:p>
       <w:pPr>
         <w:pStyle w:val="Heading1"/>
       </w:pPr>
       <w:r>
-        <w:t>Test 2 – Save Member Data</w:t>
-      </w:r>
-    </w:p>
-    <w:p/>
+        <w:lastRenderedPageBreak/>
+        <w:t xml:space="preserve">Test 3 – </w:t>
+      </w:r>
+      <w:r>
+        <w:t>List All Members</w:t>
+      </w:r>
+    </w:p>
+    <w:p>
+      <w:r>
+        <w:t>Show user menu</w:t>
+      </w:r>
+    </w:p>
+    <w:p>
+      <w:r>
+        <w:t>User is prompted to enter a command</w:t>
+      </w:r>
+    </w:p>
+    <w:p>
+      <w:r>
+        <w:t>If user enters invalid option</w:t>
+      </w:r>
+    </w:p>
+    <w:p>
+      <w:pPr>
+        <w:pStyle w:val="ListParagraph"/>
+        <w:numPr>
+          <w:ilvl w:val="0"/>
+          <w:numId w:val="10"/>
+        </w:numPr>
+      </w:pPr>
+      <w:r>
+        <w:t>display error message and show user menu</w:t>
+      </w:r>
+    </w:p>
+    <w:p>
+      <w:r>
+        <w:t>User enters “L” or “l”</w:t>
+      </w:r>
+      <w:r>
+        <w:t xml:space="preserve"> </w:t>
+      </w:r>
+      <w:r>
+        <w:t>File is loaded</w:t>
+      </w:r>
+    </w:p>
+    <w:p>
+      <w:r>
+        <w:t>Program iterates Membership list</w:t>
+      </w:r>
+    </w:p>
+    <w:p>
+      <w:r>
+        <w:t>Each member’s data is output to the console</w:t>
+      </w:r>
+    </w:p>
+    <w:p>
+      <w:r>
+        <w:t>Show user menu</w:t>
+      </w:r>
+    </w:p>
     <w:p>
       <w:pPr>
         <w:pStyle w:val="Heading1"/>
       </w:pPr>
       <w:r>
-        <w:t xml:space="preserve">Test 3 – </w:t>
-      </w:r>
-      <w:r>
-        <w:t>List All Members</w:t>
-      </w:r>
-    </w:p>
-    <w:p/>
+        <w:t>Test 4 – Add Member</w:t>
+      </w:r>
+    </w:p>
+    <w:p>
+      <w:r>
+        <w:t>USER inputs [A]</w:t>
+      </w:r>
+      <w:r>
+        <w:t xml:space="preserve"> at Main Menu</w:t>
+      </w:r>
+    </w:p>
+    <w:p>
+      <w:r>
+        <w:t>Program asks for first name, last name, year, and MEID</w:t>
+      </w:r>
+    </w:p>
+    <w:p>
+      <w:r>
+        <w:t>Program checks for matching MEID in Existing Users</w:t>
+      </w:r>
+    </w:p>
+    <w:p>
+      <w:r>
+        <w:t>Program Adds/Updates Member in Membership list</w:t>
+      </w:r>
+    </w:p>
+    <w:p>
+      <w:r>
+        <w:t>Program outputs Main Menu</w:t>
+      </w:r>
+    </w:p>
     <w:p>
       <w:pPr>
         <w:pStyle w:val="Heading1"/>
       </w:pPr>
       <w:r>
-        <w:t>Test 4 – Add Member</w:t>
-      </w:r>
-    </w:p>
-    <w:p>
-      <w:r>
-        <w:t>USER inputs [A]</w:t>
+        <w:t>Test 5 – Remove Member</w:t>
+      </w:r>
+    </w:p>
+    <w:p>
+      <w:r>
+        <w:t>USER inputs [R]</w:t>
       </w:r>
       <w:r>
         <w:t xml:space="preserve"> at Main Menu</w:t>
@@ -50,17 +321,28 @@
     </w:p>
     <w:p>
       <w:r>
-        <w:t>Program asks for first name, last name, year, and MEID</w:t>
-      </w:r>
-    </w:p>
-    <w:p>
-      <w:r>
-        <w:t>Program checks for matching MEID in Existing Users</w:t>
-      </w:r>
-    </w:p>
-    <w:p>
-      <w:r>
-        <w:t>Program Adds/Updates Member in Membership list</w:t>
+        <w:t>Program asks for an MEID</w:t>
+      </w:r>
+    </w:p>
+    <w:p>
+      <w:r>
+        <w:t>User inputs MEID</w:t>
+      </w:r>
+    </w:p>
+    <w:p>
+      <w:r>
+        <w:t>Program iterates Membership List</w:t>
+      </w:r>
+    </w:p>
+    <w:p>
+      <w:r>
+        <w:t xml:space="preserve">Program </w:t>
+      </w:r>
+      <w:r>
+        <w:t xml:space="preserve">removes Member from Membership list </w:t>
+      </w:r>
+      <w:r>
+        <w:t>or Member Not Found Exception</w:t>
       </w:r>
     </w:p>
     <w:p>
@@ -73,20 +355,20 @@
         <w:pStyle w:val="Heading1"/>
       </w:pPr>
       <w:r>
-        <w:t>Test 5 – Remove Member</w:t>
-      </w:r>
-    </w:p>
-    <w:p>
-      <w:r>
-        <w:t>USER inputs [R]</w:t>
-      </w:r>
-      <w:r>
-        <w:t xml:space="preserve"> at Main Menu</w:t>
-      </w:r>
-    </w:p>
-    <w:p>
-      <w:r>
-        <w:t>Program asks for an MEID</w:t>
+        <w:t xml:space="preserve">Test 6 – </w:t>
+      </w:r>
+      <w:r>
+        <w:t>Display Member Data</w:t>
+      </w:r>
+    </w:p>
+    <w:p>
+      <w:r>
+        <w:t>USER inputs [D] at Main Menu</w:t>
+      </w:r>
+    </w:p>
+    <w:p>
+      <w:r>
+        <w:t>Program asks for MEID</w:t>
       </w:r>
     </w:p>
     <w:p>
@@ -96,23 +378,21 @@
     </w:p>
     <w:p>
       <w:r>
-        <w:t>Program iterates Membership List</w:t>
-      </w:r>
-    </w:p>
-    <w:p>
-      <w:r>
-        <w:t xml:space="preserve">Program </w:t>
-      </w:r>
-      <w:r>
-        <w:t xml:space="preserve">removes Member from Membership list </w:t>
-      </w:r>
-      <w:r>
-        <w:t>or Member Not Found Exception</w:t>
-      </w:r>
-    </w:p>
-    <w:p>
-      <w:r>
-        <w:t>Program outputs Main Menu</w:t>
+        <w:t xml:space="preserve">Program Iterates </w:t>
+      </w:r>
+      <w:r>
+        <w:t>Membership List</w:t>
+      </w:r>
+    </w:p>
+    <w:p>
+      <w:r>
+        <w:t>Program outputs Member data OR throws Member Not Found Exception</w:t>
+      </w:r>
+    </w:p>
+    <w:p>
+      <w:r>
+        <w:lastRenderedPageBreak/>
+        <w:t>Program shows Main Menu</w:t>
       </w:r>
     </w:p>
     <w:p>
@@ -120,15 +400,20 @@
         <w:pStyle w:val="Heading1"/>
       </w:pPr>
       <w:r>
-        <w:t xml:space="preserve">Test 6 – </w:t>
-      </w:r>
-      <w:r>
-        <w:t>Display Member Data</w:t>
-      </w:r>
-    </w:p>
-    <w:p>
-      <w:r>
-        <w:t>USER inputs [D] at Main Menu</w:t>
+        <w:t xml:space="preserve">Test 7 – Add Interest </w:t>
+      </w:r>
+      <w:proofErr w:type="gramStart"/>
+      <w:r>
+        <w:t>To</w:t>
+      </w:r>
+      <w:proofErr w:type="gramEnd"/>
+      <w:r>
+        <w:t xml:space="preserve"> Member</w:t>
+      </w:r>
+    </w:p>
+    <w:p>
+      <w:r>
+        <w:t>User inputs [I]</w:t>
       </w:r>
     </w:p>
     <w:p>
@@ -143,33 +428,34 @@
     </w:p>
     <w:p>
       <w:r>
-        <w:t xml:space="preserve">Program Iterates </w:t>
-      </w:r>
-      <w:r>
-        <w:t>Membership List</w:t>
-      </w:r>
-    </w:p>
-    <w:p>
-      <w:r>
-        <w:t>Program outputs Member data OR throws Member Not Found Exception</w:t>
-      </w:r>
-    </w:p>
-    <w:p>
-      <w:r>
-        <w:t>Program shows Main Menu</w:t>
-      </w:r>
-    </w:p>
-    <w:p/>
-    <w:p>
-      <w:pPr>
-        <w:pStyle w:val="Heading1"/>
-      </w:pPr>
-      <w:r>
-        <w:lastRenderedPageBreak/>
-        <w:t>Test 7 – Add Interest To Member</w:t>
-      </w:r>
-    </w:p>
-    <w:p/>
+        <w:t>Program asks for an interest to be added</w:t>
+      </w:r>
+    </w:p>
+    <w:p>
+      <w:r>
+        <w:t>User inputs new interest (topic, level)</w:t>
+      </w:r>
+    </w:p>
+    <w:p>
+      <w:r>
+        <w:t>Program adds interest to member’s interest list</w:t>
+      </w:r>
+    </w:p>
+    <w:p>
+      <w:r>
+        <w:t>Program prompts user to add another interest or quit</w:t>
+      </w:r>
+    </w:p>
+    <w:p>
+      <w:r>
+        <w:t>User continues or kills the process</w:t>
+      </w:r>
+    </w:p>
+    <w:p>
+      <w:r>
+        <w:t>Program shows user main menu</w:t>
+      </w:r>
+    </w:p>
     <w:p>
       <w:pPr>
         <w:pStyle w:val="Heading1"/>
@@ -264,19 +550,44 @@
       </w:r>
     </w:p>
     <w:p>
+      <w:r>
+        <w:t>Program shows user main menu</w:t>
+      </w:r>
       <w:bookmarkStart w:id="0" w:name="_GoBack"/>
       <w:bookmarkEnd w:id="0"/>
-      <w:r>
-        <w:t>Program shows user main menu</w:t>
-      </w:r>
-    </w:p>
-    <w:p/>
+    </w:p>
     <w:p>
       <w:pPr>
         <w:pStyle w:val="Heading1"/>
       </w:pPr>
       <w:r>
         <w:t>Negative Test 2 – Invalid File Name</w:t>
+      </w:r>
+    </w:p>
+    <w:p>
+      <w:r>
+        <w:t xml:space="preserve">USER inputs [M] </w:t>
+      </w:r>
+    </w:p>
+    <w:p>
+      <w:r>
+        <w:t>Program prompts user to enter file name</w:t>
+      </w:r>
+    </w:p>
+    <w:p>
+      <w:r>
+        <w:t>USER inputs a file name that doesn’t exist</w:t>
+      </w:r>
+    </w:p>
+    <w:p>
+      <w:r>
+        <w:t>Program throws exception; displays to the user “File could not be found. Please try again.”</w:t>
+      </w:r>
+    </w:p>
+    <w:p>
+      <w:r>
+        <w:lastRenderedPageBreak/>
+        <w:t>Program prompts user to enter a file name; looped until valid File name is entered</w:t>
       </w:r>
     </w:p>
     <w:sectPr>
@@ -290,8 +601,8 @@
 </file>
 
 <file path=word/numbering.xml><?xml version="1.0" encoding="utf-8"?>
-<w:numbering xmlns:wpc="http://schemas.microsoft.com/office/word/2010/wordprocessingCanvas" xmlns:mo="http://schemas.microsoft.com/office/mac/office/2008/main" xmlns:mc="http://schemas.openxmlformats.org/markup-compatibility/2006" xmlns:mv="urn:schemas-microsoft-com:mac:vml" xmlns:o="urn:schemas-microsoft-com:office:office" xmlns:r="http://schemas.openxmlformats.org/officeDocument/2006/relationships" xmlns:m="http://schemas.openxmlformats.org/officeDocument/2006/math" xmlns:v="urn:schemas-microsoft-com:vml" xmlns:wp14="http://schemas.microsoft.com/office/word/2010/wordprocessingDrawing" xmlns:wp="http://schemas.openxmlformats.org/drawingml/2006/wordprocessingDrawing" xmlns:w10="urn:schemas-microsoft-com:office:word" xmlns:w="http://schemas.openxmlformats.org/wordprocessingml/2006/main" xmlns:w14="http://schemas.microsoft.com/office/word/2010/wordml" xmlns:w15="http://schemas.microsoft.com/office/word/2012/wordml" xmlns:wpg="http://schemas.microsoft.com/office/word/2010/wordprocessingGroup" xmlns:wpi="http://schemas.microsoft.com/office/word/2010/wordprocessingInk" xmlns:wne="http://schemas.microsoft.com/office/word/2006/wordml" xmlns:wps="http://schemas.microsoft.com/office/word/2010/wordprocessingShape" mc:Ignorable="w14 w15 wp14">
-  <w:abstractNum w:abstractNumId="0">
+<w:numbering xmlns:wpc="http://schemas.microsoft.com/office/word/2010/wordprocessingCanvas" xmlns:cx="http://schemas.microsoft.com/office/drawing/2014/chartex" xmlns:cx1="http://schemas.microsoft.com/office/drawing/2015/9/8/chartex" xmlns:cx2="http://schemas.microsoft.com/office/drawing/2015/10/21/chartex" xmlns:cx3="http://schemas.microsoft.com/office/drawing/2016/5/9/chartex" xmlns:cx4="http://schemas.microsoft.com/office/drawing/2016/5/10/chartex" xmlns:cx5="http://schemas.microsoft.com/office/drawing/2016/5/11/chartex" xmlns:cx6="http://schemas.microsoft.com/office/drawing/2016/5/12/chartex" xmlns:cx7="http://schemas.microsoft.com/office/drawing/2016/5/13/chartex" xmlns:cx8="http://schemas.microsoft.com/office/drawing/2016/5/14/chartex" xmlns:mc="http://schemas.openxmlformats.org/markup-compatibility/2006" xmlns:aink="http://schemas.microsoft.com/office/drawing/2016/ink" xmlns:am3d="http://schemas.microsoft.com/office/drawing/2017/model3d" xmlns:o="urn:schemas-microsoft-com:office:office" xmlns:r="http://schemas.openxmlformats.org/officeDocument/2006/relationships" xmlns:m="http://schemas.openxmlformats.org/officeDocument/2006/math" xmlns:v="urn:schemas-microsoft-com:vml" xmlns:wp14="http://schemas.microsoft.com/office/word/2010/wordprocessingDrawing" xmlns:wp="http://schemas.openxmlformats.org/drawingml/2006/wordprocessingDrawing" xmlns:w10="urn:schemas-microsoft-com:office:word" xmlns:w="http://schemas.openxmlformats.org/wordprocessingml/2006/main" xmlns:w14="http://schemas.microsoft.com/office/word/2010/wordml" xmlns:w15="http://schemas.microsoft.com/office/word/2012/wordml" xmlns:w16cid="http://schemas.microsoft.com/office/word/2016/wordml/cid" xmlns:w16se="http://schemas.microsoft.com/office/word/2015/wordml/symex" xmlns:wpg="http://schemas.microsoft.com/office/word/2010/wordprocessingGroup" xmlns:wpi="http://schemas.microsoft.com/office/word/2010/wordprocessingInk" xmlns:wne="http://schemas.microsoft.com/office/word/2006/wordml" xmlns:wps="http://schemas.microsoft.com/office/word/2010/wordprocessingShape" mc:Ignorable="w14 w15 w16se w16cid wp14">
+  <w:abstractNum w:abstractNumId="0" w15:restartNumberingAfterBreak="0">
     <w:nsid w:val="059C6924"/>
     <w:multiLevelType w:val="hybridMultilevel"/>
     <w:tmpl w:val="AD201C14"/>
@@ -404,7 +715,1024 @@
       </w:rPr>
     </w:lvl>
   </w:abstractNum>
-  <w:abstractNum w:abstractNumId="1">
+  <w:abstractNum w:abstractNumId="1" w15:restartNumberingAfterBreak="0">
+    <w:nsid w:val="19DC425E"/>
+    <w:multiLevelType w:val="hybridMultilevel"/>
+    <w:tmpl w:val="B1743FCA"/>
+    <w:lvl w:ilvl="0" w:tplc="04090001">
+      <w:start w:val="1"/>
+      <w:numFmt w:val="bullet"/>
+      <w:lvlText w:val=""/>
+      <w:lvlJc w:val="left"/>
+      <w:pPr>
+        <w:ind w:left="720" w:hanging="360"/>
+      </w:pPr>
+      <w:rPr>
+        <w:rFonts w:ascii="Symbol" w:hAnsi="Symbol" w:hint="default"/>
+      </w:rPr>
+    </w:lvl>
+    <w:lvl w:ilvl="1" w:tplc="04090003" w:tentative="1">
+      <w:start w:val="1"/>
+      <w:numFmt w:val="bullet"/>
+      <w:lvlText w:val="o"/>
+      <w:lvlJc w:val="left"/>
+      <w:pPr>
+        <w:ind w:left="1440" w:hanging="360"/>
+      </w:pPr>
+      <w:rPr>
+        <w:rFonts w:ascii="Courier New" w:hAnsi="Courier New" w:cs="Courier New" w:hint="default"/>
+      </w:rPr>
+    </w:lvl>
+    <w:lvl w:ilvl="2" w:tplc="04090005" w:tentative="1">
+      <w:start w:val="1"/>
+      <w:numFmt w:val="bullet"/>
+      <w:lvlText w:val=""/>
+      <w:lvlJc w:val="left"/>
+      <w:pPr>
+        <w:ind w:left="2160" w:hanging="360"/>
+      </w:pPr>
+      <w:rPr>
+        <w:rFonts w:ascii="Wingdings" w:hAnsi="Wingdings" w:hint="default"/>
+      </w:rPr>
+    </w:lvl>
+    <w:lvl w:ilvl="3" w:tplc="04090001" w:tentative="1">
+      <w:start w:val="1"/>
+      <w:numFmt w:val="bullet"/>
+      <w:lvlText w:val=""/>
+      <w:lvlJc w:val="left"/>
+      <w:pPr>
+        <w:ind w:left="2880" w:hanging="360"/>
+      </w:pPr>
+      <w:rPr>
+        <w:rFonts w:ascii="Symbol" w:hAnsi="Symbol" w:hint="default"/>
+      </w:rPr>
+    </w:lvl>
+    <w:lvl w:ilvl="4" w:tplc="04090003" w:tentative="1">
+      <w:start w:val="1"/>
+      <w:numFmt w:val="bullet"/>
+      <w:lvlText w:val="o"/>
+      <w:lvlJc w:val="left"/>
+      <w:pPr>
+        <w:ind w:left="3600" w:hanging="360"/>
+      </w:pPr>
+      <w:rPr>
+        <w:rFonts w:ascii="Courier New" w:hAnsi="Courier New" w:cs="Courier New" w:hint="default"/>
+      </w:rPr>
+    </w:lvl>
+    <w:lvl w:ilvl="5" w:tplc="04090005" w:tentative="1">
+      <w:start w:val="1"/>
+      <w:numFmt w:val="bullet"/>
+      <w:lvlText w:val=""/>
+      <w:lvlJc w:val="left"/>
+      <w:pPr>
+        <w:ind w:left="4320" w:hanging="360"/>
+      </w:pPr>
+      <w:rPr>
+        <w:rFonts w:ascii="Wingdings" w:hAnsi="Wingdings" w:hint="default"/>
+      </w:rPr>
+    </w:lvl>
+    <w:lvl w:ilvl="6" w:tplc="04090001" w:tentative="1">
+      <w:start w:val="1"/>
+      <w:numFmt w:val="bullet"/>
+      <w:lvlText w:val=""/>
+      <w:lvlJc w:val="left"/>
+      <w:pPr>
+        <w:ind w:left="5040" w:hanging="360"/>
+      </w:pPr>
+      <w:rPr>
+        <w:rFonts w:ascii="Symbol" w:hAnsi="Symbol" w:hint="default"/>
+      </w:rPr>
+    </w:lvl>
+    <w:lvl w:ilvl="7" w:tplc="04090003" w:tentative="1">
+      <w:start w:val="1"/>
+      <w:numFmt w:val="bullet"/>
+      <w:lvlText w:val="o"/>
+      <w:lvlJc w:val="left"/>
+      <w:pPr>
+        <w:ind w:left="5760" w:hanging="360"/>
+      </w:pPr>
+      <w:rPr>
+        <w:rFonts w:ascii="Courier New" w:hAnsi="Courier New" w:cs="Courier New" w:hint="default"/>
+      </w:rPr>
+    </w:lvl>
+    <w:lvl w:ilvl="8" w:tplc="04090005" w:tentative="1">
+      <w:start w:val="1"/>
+      <w:numFmt w:val="bullet"/>
+      <w:lvlText w:val=""/>
+      <w:lvlJc w:val="left"/>
+      <w:pPr>
+        <w:ind w:left="6480" w:hanging="360"/>
+      </w:pPr>
+      <w:rPr>
+        <w:rFonts w:ascii="Wingdings" w:hAnsi="Wingdings" w:hint="default"/>
+      </w:rPr>
+    </w:lvl>
+  </w:abstractNum>
+  <w:abstractNum w:abstractNumId="2" w15:restartNumberingAfterBreak="0">
+    <w:nsid w:val="227516AB"/>
+    <w:multiLevelType w:val="hybridMultilevel"/>
+    <w:tmpl w:val="F880D9F6"/>
+    <w:lvl w:ilvl="0" w:tplc="04090001">
+      <w:start w:val="1"/>
+      <w:numFmt w:val="bullet"/>
+      <w:lvlText w:val=""/>
+      <w:lvlJc w:val="left"/>
+      <w:pPr>
+        <w:ind w:left="720" w:hanging="360"/>
+      </w:pPr>
+      <w:rPr>
+        <w:rFonts w:ascii="Symbol" w:hAnsi="Symbol" w:hint="default"/>
+      </w:rPr>
+    </w:lvl>
+    <w:lvl w:ilvl="1" w:tplc="04090003" w:tentative="1">
+      <w:start w:val="1"/>
+      <w:numFmt w:val="bullet"/>
+      <w:lvlText w:val="o"/>
+      <w:lvlJc w:val="left"/>
+      <w:pPr>
+        <w:ind w:left="1440" w:hanging="360"/>
+      </w:pPr>
+      <w:rPr>
+        <w:rFonts w:ascii="Courier New" w:hAnsi="Courier New" w:cs="Courier New" w:hint="default"/>
+      </w:rPr>
+    </w:lvl>
+    <w:lvl w:ilvl="2" w:tplc="04090005" w:tentative="1">
+      <w:start w:val="1"/>
+      <w:numFmt w:val="bullet"/>
+      <w:lvlText w:val=""/>
+      <w:lvlJc w:val="left"/>
+      <w:pPr>
+        <w:ind w:left="2160" w:hanging="360"/>
+      </w:pPr>
+      <w:rPr>
+        <w:rFonts w:ascii="Wingdings" w:hAnsi="Wingdings" w:hint="default"/>
+      </w:rPr>
+    </w:lvl>
+    <w:lvl w:ilvl="3" w:tplc="04090001" w:tentative="1">
+      <w:start w:val="1"/>
+      <w:numFmt w:val="bullet"/>
+      <w:lvlText w:val=""/>
+      <w:lvlJc w:val="left"/>
+      <w:pPr>
+        <w:ind w:left="2880" w:hanging="360"/>
+      </w:pPr>
+      <w:rPr>
+        <w:rFonts w:ascii="Symbol" w:hAnsi="Symbol" w:hint="default"/>
+      </w:rPr>
+    </w:lvl>
+    <w:lvl w:ilvl="4" w:tplc="04090003" w:tentative="1">
+      <w:start w:val="1"/>
+      <w:numFmt w:val="bullet"/>
+      <w:lvlText w:val="o"/>
+      <w:lvlJc w:val="left"/>
+      <w:pPr>
+        <w:ind w:left="3600" w:hanging="360"/>
+      </w:pPr>
+      <w:rPr>
+        <w:rFonts w:ascii="Courier New" w:hAnsi="Courier New" w:cs="Courier New" w:hint="default"/>
+      </w:rPr>
+    </w:lvl>
+    <w:lvl w:ilvl="5" w:tplc="04090005" w:tentative="1">
+      <w:start w:val="1"/>
+      <w:numFmt w:val="bullet"/>
+      <w:lvlText w:val=""/>
+      <w:lvlJc w:val="left"/>
+      <w:pPr>
+        <w:ind w:left="4320" w:hanging="360"/>
+      </w:pPr>
+      <w:rPr>
+        <w:rFonts w:ascii="Wingdings" w:hAnsi="Wingdings" w:hint="default"/>
+      </w:rPr>
+    </w:lvl>
+    <w:lvl w:ilvl="6" w:tplc="04090001" w:tentative="1">
+      <w:start w:val="1"/>
+      <w:numFmt w:val="bullet"/>
+      <w:lvlText w:val=""/>
+      <w:lvlJc w:val="left"/>
+      <w:pPr>
+        <w:ind w:left="5040" w:hanging="360"/>
+      </w:pPr>
+      <w:rPr>
+        <w:rFonts w:ascii="Symbol" w:hAnsi="Symbol" w:hint="default"/>
+      </w:rPr>
+    </w:lvl>
+    <w:lvl w:ilvl="7" w:tplc="04090003" w:tentative="1">
+      <w:start w:val="1"/>
+      <w:numFmt w:val="bullet"/>
+      <w:lvlText w:val="o"/>
+      <w:lvlJc w:val="left"/>
+      <w:pPr>
+        <w:ind w:left="5760" w:hanging="360"/>
+      </w:pPr>
+      <w:rPr>
+        <w:rFonts w:ascii="Courier New" w:hAnsi="Courier New" w:cs="Courier New" w:hint="default"/>
+      </w:rPr>
+    </w:lvl>
+    <w:lvl w:ilvl="8" w:tplc="04090005" w:tentative="1">
+      <w:start w:val="1"/>
+      <w:numFmt w:val="bullet"/>
+      <w:lvlText w:val=""/>
+      <w:lvlJc w:val="left"/>
+      <w:pPr>
+        <w:ind w:left="6480" w:hanging="360"/>
+      </w:pPr>
+      <w:rPr>
+        <w:rFonts w:ascii="Wingdings" w:hAnsi="Wingdings" w:hint="default"/>
+      </w:rPr>
+    </w:lvl>
+  </w:abstractNum>
+  <w:abstractNum w:abstractNumId="3" w15:restartNumberingAfterBreak="0">
+    <w:nsid w:val="22CB0AD6"/>
+    <w:multiLevelType w:val="hybridMultilevel"/>
+    <w:tmpl w:val="1644A278"/>
+    <w:lvl w:ilvl="0" w:tplc="04090001">
+      <w:start w:val="1"/>
+      <w:numFmt w:val="bullet"/>
+      <w:lvlText w:val=""/>
+      <w:lvlJc w:val="left"/>
+      <w:pPr>
+        <w:ind w:left="720" w:hanging="360"/>
+      </w:pPr>
+      <w:rPr>
+        <w:rFonts w:ascii="Symbol" w:hAnsi="Symbol" w:hint="default"/>
+      </w:rPr>
+    </w:lvl>
+    <w:lvl w:ilvl="1" w:tplc="04090003" w:tentative="1">
+      <w:start w:val="1"/>
+      <w:numFmt w:val="bullet"/>
+      <w:lvlText w:val="o"/>
+      <w:lvlJc w:val="left"/>
+      <w:pPr>
+        <w:ind w:left="1440" w:hanging="360"/>
+      </w:pPr>
+      <w:rPr>
+        <w:rFonts w:ascii="Courier New" w:hAnsi="Courier New" w:cs="Courier New" w:hint="default"/>
+      </w:rPr>
+    </w:lvl>
+    <w:lvl w:ilvl="2" w:tplc="04090005" w:tentative="1">
+      <w:start w:val="1"/>
+      <w:numFmt w:val="bullet"/>
+      <w:lvlText w:val=""/>
+      <w:lvlJc w:val="left"/>
+      <w:pPr>
+        <w:ind w:left="2160" w:hanging="360"/>
+      </w:pPr>
+      <w:rPr>
+        <w:rFonts w:ascii="Wingdings" w:hAnsi="Wingdings" w:hint="default"/>
+      </w:rPr>
+    </w:lvl>
+    <w:lvl w:ilvl="3" w:tplc="04090001" w:tentative="1">
+      <w:start w:val="1"/>
+      <w:numFmt w:val="bullet"/>
+      <w:lvlText w:val=""/>
+      <w:lvlJc w:val="left"/>
+      <w:pPr>
+        <w:ind w:left="2880" w:hanging="360"/>
+      </w:pPr>
+      <w:rPr>
+        <w:rFonts w:ascii="Symbol" w:hAnsi="Symbol" w:hint="default"/>
+      </w:rPr>
+    </w:lvl>
+    <w:lvl w:ilvl="4" w:tplc="04090003" w:tentative="1">
+      <w:start w:val="1"/>
+      <w:numFmt w:val="bullet"/>
+      <w:lvlText w:val="o"/>
+      <w:lvlJc w:val="left"/>
+      <w:pPr>
+        <w:ind w:left="3600" w:hanging="360"/>
+      </w:pPr>
+      <w:rPr>
+        <w:rFonts w:ascii="Courier New" w:hAnsi="Courier New" w:cs="Courier New" w:hint="default"/>
+      </w:rPr>
+    </w:lvl>
+    <w:lvl w:ilvl="5" w:tplc="04090005" w:tentative="1">
+      <w:start w:val="1"/>
+      <w:numFmt w:val="bullet"/>
+      <w:lvlText w:val=""/>
+      <w:lvlJc w:val="left"/>
+      <w:pPr>
+        <w:ind w:left="4320" w:hanging="360"/>
+      </w:pPr>
+      <w:rPr>
+        <w:rFonts w:ascii="Wingdings" w:hAnsi="Wingdings" w:hint="default"/>
+      </w:rPr>
+    </w:lvl>
+    <w:lvl w:ilvl="6" w:tplc="04090001" w:tentative="1">
+      <w:start w:val="1"/>
+      <w:numFmt w:val="bullet"/>
+      <w:lvlText w:val=""/>
+      <w:lvlJc w:val="left"/>
+      <w:pPr>
+        <w:ind w:left="5040" w:hanging="360"/>
+      </w:pPr>
+      <w:rPr>
+        <w:rFonts w:ascii="Symbol" w:hAnsi="Symbol" w:hint="default"/>
+      </w:rPr>
+    </w:lvl>
+    <w:lvl w:ilvl="7" w:tplc="04090003" w:tentative="1">
+      <w:start w:val="1"/>
+      <w:numFmt w:val="bullet"/>
+      <w:lvlText w:val="o"/>
+      <w:lvlJc w:val="left"/>
+      <w:pPr>
+        <w:ind w:left="5760" w:hanging="360"/>
+      </w:pPr>
+      <w:rPr>
+        <w:rFonts w:ascii="Courier New" w:hAnsi="Courier New" w:cs="Courier New" w:hint="default"/>
+      </w:rPr>
+    </w:lvl>
+    <w:lvl w:ilvl="8" w:tplc="04090005" w:tentative="1">
+      <w:start w:val="1"/>
+      <w:numFmt w:val="bullet"/>
+      <w:lvlText w:val=""/>
+      <w:lvlJc w:val="left"/>
+      <w:pPr>
+        <w:ind w:left="6480" w:hanging="360"/>
+      </w:pPr>
+      <w:rPr>
+        <w:rFonts w:ascii="Wingdings" w:hAnsi="Wingdings" w:hint="default"/>
+      </w:rPr>
+    </w:lvl>
+  </w:abstractNum>
+  <w:abstractNum w:abstractNumId="4" w15:restartNumberingAfterBreak="0">
+    <w:nsid w:val="34B7198C"/>
+    <w:multiLevelType w:val="hybridMultilevel"/>
+    <w:tmpl w:val="AEB6F65C"/>
+    <w:lvl w:ilvl="0" w:tplc="04090001">
+      <w:start w:val="1"/>
+      <w:numFmt w:val="bullet"/>
+      <w:lvlText w:val=""/>
+      <w:lvlJc w:val="left"/>
+      <w:pPr>
+        <w:ind w:left="720" w:hanging="360"/>
+      </w:pPr>
+      <w:rPr>
+        <w:rFonts w:ascii="Symbol" w:hAnsi="Symbol" w:hint="default"/>
+      </w:rPr>
+    </w:lvl>
+    <w:lvl w:ilvl="1" w:tplc="04090003" w:tentative="1">
+      <w:start w:val="1"/>
+      <w:numFmt w:val="bullet"/>
+      <w:lvlText w:val="o"/>
+      <w:lvlJc w:val="left"/>
+      <w:pPr>
+        <w:ind w:left="1440" w:hanging="360"/>
+      </w:pPr>
+      <w:rPr>
+        <w:rFonts w:ascii="Courier New" w:hAnsi="Courier New" w:cs="Courier New" w:hint="default"/>
+      </w:rPr>
+    </w:lvl>
+    <w:lvl w:ilvl="2" w:tplc="04090005" w:tentative="1">
+      <w:start w:val="1"/>
+      <w:numFmt w:val="bullet"/>
+      <w:lvlText w:val=""/>
+      <w:lvlJc w:val="left"/>
+      <w:pPr>
+        <w:ind w:left="2160" w:hanging="360"/>
+      </w:pPr>
+      <w:rPr>
+        <w:rFonts w:ascii="Wingdings" w:hAnsi="Wingdings" w:hint="default"/>
+      </w:rPr>
+    </w:lvl>
+    <w:lvl w:ilvl="3" w:tplc="04090001" w:tentative="1">
+      <w:start w:val="1"/>
+      <w:numFmt w:val="bullet"/>
+      <w:lvlText w:val=""/>
+      <w:lvlJc w:val="left"/>
+      <w:pPr>
+        <w:ind w:left="2880" w:hanging="360"/>
+      </w:pPr>
+      <w:rPr>
+        <w:rFonts w:ascii="Symbol" w:hAnsi="Symbol" w:hint="default"/>
+      </w:rPr>
+    </w:lvl>
+    <w:lvl w:ilvl="4" w:tplc="04090003" w:tentative="1">
+      <w:start w:val="1"/>
+      <w:numFmt w:val="bullet"/>
+      <w:lvlText w:val="o"/>
+      <w:lvlJc w:val="left"/>
+      <w:pPr>
+        <w:ind w:left="3600" w:hanging="360"/>
+      </w:pPr>
+      <w:rPr>
+        <w:rFonts w:ascii="Courier New" w:hAnsi="Courier New" w:cs="Courier New" w:hint="default"/>
+      </w:rPr>
+    </w:lvl>
+    <w:lvl w:ilvl="5" w:tplc="04090005" w:tentative="1">
+      <w:start w:val="1"/>
+      <w:numFmt w:val="bullet"/>
+      <w:lvlText w:val=""/>
+      <w:lvlJc w:val="left"/>
+      <w:pPr>
+        <w:ind w:left="4320" w:hanging="360"/>
+      </w:pPr>
+      <w:rPr>
+        <w:rFonts w:ascii="Wingdings" w:hAnsi="Wingdings" w:hint="default"/>
+      </w:rPr>
+    </w:lvl>
+    <w:lvl w:ilvl="6" w:tplc="04090001" w:tentative="1">
+      <w:start w:val="1"/>
+      <w:numFmt w:val="bullet"/>
+      <w:lvlText w:val=""/>
+      <w:lvlJc w:val="left"/>
+      <w:pPr>
+        <w:ind w:left="5040" w:hanging="360"/>
+      </w:pPr>
+      <w:rPr>
+        <w:rFonts w:ascii="Symbol" w:hAnsi="Symbol" w:hint="default"/>
+      </w:rPr>
+    </w:lvl>
+    <w:lvl w:ilvl="7" w:tplc="04090003" w:tentative="1">
+      <w:start w:val="1"/>
+      <w:numFmt w:val="bullet"/>
+      <w:lvlText w:val="o"/>
+      <w:lvlJc w:val="left"/>
+      <w:pPr>
+        <w:ind w:left="5760" w:hanging="360"/>
+      </w:pPr>
+      <w:rPr>
+        <w:rFonts w:ascii="Courier New" w:hAnsi="Courier New" w:cs="Courier New" w:hint="default"/>
+      </w:rPr>
+    </w:lvl>
+    <w:lvl w:ilvl="8" w:tplc="04090005" w:tentative="1">
+      <w:start w:val="1"/>
+      <w:numFmt w:val="bullet"/>
+      <w:lvlText w:val=""/>
+      <w:lvlJc w:val="left"/>
+      <w:pPr>
+        <w:ind w:left="6480" w:hanging="360"/>
+      </w:pPr>
+      <w:rPr>
+        <w:rFonts w:ascii="Wingdings" w:hAnsi="Wingdings" w:hint="default"/>
+      </w:rPr>
+    </w:lvl>
+  </w:abstractNum>
+  <w:abstractNum w:abstractNumId="5" w15:restartNumberingAfterBreak="0">
+    <w:nsid w:val="397F7B5D"/>
+    <w:multiLevelType w:val="hybridMultilevel"/>
+    <w:tmpl w:val="F9782E1C"/>
+    <w:lvl w:ilvl="0" w:tplc="04090001">
+      <w:start w:val="1"/>
+      <w:numFmt w:val="bullet"/>
+      <w:lvlText w:val=""/>
+      <w:lvlJc w:val="left"/>
+      <w:pPr>
+        <w:ind w:left="720" w:hanging="360"/>
+      </w:pPr>
+      <w:rPr>
+        <w:rFonts w:ascii="Symbol" w:hAnsi="Symbol" w:hint="default"/>
+      </w:rPr>
+    </w:lvl>
+    <w:lvl w:ilvl="1" w:tplc="04090003" w:tentative="1">
+      <w:start w:val="1"/>
+      <w:numFmt w:val="bullet"/>
+      <w:lvlText w:val="o"/>
+      <w:lvlJc w:val="left"/>
+      <w:pPr>
+        <w:ind w:left="1440" w:hanging="360"/>
+      </w:pPr>
+      <w:rPr>
+        <w:rFonts w:ascii="Courier New" w:hAnsi="Courier New" w:cs="Courier New" w:hint="default"/>
+      </w:rPr>
+    </w:lvl>
+    <w:lvl w:ilvl="2" w:tplc="04090005" w:tentative="1">
+      <w:start w:val="1"/>
+      <w:numFmt w:val="bullet"/>
+      <w:lvlText w:val=""/>
+      <w:lvlJc w:val="left"/>
+      <w:pPr>
+        <w:ind w:left="2160" w:hanging="360"/>
+      </w:pPr>
+      <w:rPr>
+        <w:rFonts w:ascii="Wingdings" w:hAnsi="Wingdings" w:hint="default"/>
+      </w:rPr>
+    </w:lvl>
+    <w:lvl w:ilvl="3" w:tplc="04090001" w:tentative="1">
+      <w:start w:val="1"/>
+      <w:numFmt w:val="bullet"/>
+      <w:lvlText w:val=""/>
+      <w:lvlJc w:val="left"/>
+      <w:pPr>
+        <w:ind w:left="2880" w:hanging="360"/>
+      </w:pPr>
+      <w:rPr>
+        <w:rFonts w:ascii="Symbol" w:hAnsi="Symbol" w:hint="default"/>
+      </w:rPr>
+    </w:lvl>
+    <w:lvl w:ilvl="4" w:tplc="04090003" w:tentative="1">
+      <w:start w:val="1"/>
+      <w:numFmt w:val="bullet"/>
+      <w:lvlText w:val="o"/>
+      <w:lvlJc w:val="left"/>
+      <w:pPr>
+        <w:ind w:left="3600" w:hanging="360"/>
+      </w:pPr>
+      <w:rPr>
+        <w:rFonts w:ascii="Courier New" w:hAnsi="Courier New" w:cs="Courier New" w:hint="default"/>
+      </w:rPr>
+    </w:lvl>
+    <w:lvl w:ilvl="5" w:tplc="04090005" w:tentative="1">
+      <w:start w:val="1"/>
+      <w:numFmt w:val="bullet"/>
+      <w:lvlText w:val=""/>
+      <w:lvlJc w:val="left"/>
+      <w:pPr>
+        <w:ind w:left="4320" w:hanging="360"/>
+      </w:pPr>
+      <w:rPr>
+        <w:rFonts w:ascii="Wingdings" w:hAnsi="Wingdings" w:hint="default"/>
+      </w:rPr>
+    </w:lvl>
+    <w:lvl w:ilvl="6" w:tplc="04090001" w:tentative="1">
+      <w:start w:val="1"/>
+      <w:numFmt w:val="bullet"/>
+      <w:lvlText w:val=""/>
+      <w:lvlJc w:val="left"/>
+      <w:pPr>
+        <w:ind w:left="5040" w:hanging="360"/>
+      </w:pPr>
+      <w:rPr>
+        <w:rFonts w:ascii="Symbol" w:hAnsi="Symbol" w:hint="default"/>
+      </w:rPr>
+    </w:lvl>
+    <w:lvl w:ilvl="7" w:tplc="04090003" w:tentative="1">
+      <w:start w:val="1"/>
+      <w:numFmt w:val="bullet"/>
+      <w:lvlText w:val="o"/>
+      <w:lvlJc w:val="left"/>
+      <w:pPr>
+        <w:ind w:left="5760" w:hanging="360"/>
+      </w:pPr>
+      <w:rPr>
+        <w:rFonts w:ascii="Courier New" w:hAnsi="Courier New" w:cs="Courier New" w:hint="default"/>
+      </w:rPr>
+    </w:lvl>
+    <w:lvl w:ilvl="8" w:tplc="04090005" w:tentative="1">
+      <w:start w:val="1"/>
+      <w:numFmt w:val="bullet"/>
+      <w:lvlText w:val=""/>
+      <w:lvlJc w:val="left"/>
+      <w:pPr>
+        <w:ind w:left="6480" w:hanging="360"/>
+      </w:pPr>
+      <w:rPr>
+        <w:rFonts w:ascii="Wingdings" w:hAnsi="Wingdings" w:hint="default"/>
+      </w:rPr>
+    </w:lvl>
+  </w:abstractNum>
+  <w:abstractNum w:abstractNumId="6" w15:restartNumberingAfterBreak="0">
+    <w:nsid w:val="487871B2"/>
+    <w:multiLevelType w:val="hybridMultilevel"/>
+    <w:tmpl w:val="EE4448B4"/>
+    <w:lvl w:ilvl="0" w:tplc="04090001">
+      <w:start w:val="1"/>
+      <w:numFmt w:val="bullet"/>
+      <w:lvlText w:val=""/>
+      <w:lvlJc w:val="left"/>
+      <w:pPr>
+        <w:ind w:left="720" w:hanging="360"/>
+      </w:pPr>
+      <w:rPr>
+        <w:rFonts w:ascii="Symbol" w:hAnsi="Symbol" w:hint="default"/>
+      </w:rPr>
+    </w:lvl>
+    <w:lvl w:ilvl="1" w:tplc="04090003" w:tentative="1">
+      <w:start w:val="1"/>
+      <w:numFmt w:val="bullet"/>
+      <w:lvlText w:val="o"/>
+      <w:lvlJc w:val="left"/>
+      <w:pPr>
+        <w:ind w:left="1440" w:hanging="360"/>
+      </w:pPr>
+      <w:rPr>
+        <w:rFonts w:ascii="Courier New" w:hAnsi="Courier New" w:cs="Courier New" w:hint="default"/>
+      </w:rPr>
+    </w:lvl>
+    <w:lvl w:ilvl="2" w:tplc="04090005" w:tentative="1">
+      <w:start w:val="1"/>
+      <w:numFmt w:val="bullet"/>
+      <w:lvlText w:val=""/>
+      <w:lvlJc w:val="left"/>
+      <w:pPr>
+        <w:ind w:left="2160" w:hanging="360"/>
+      </w:pPr>
+      <w:rPr>
+        <w:rFonts w:ascii="Wingdings" w:hAnsi="Wingdings" w:hint="default"/>
+      </w:rPr>
+    </w:lvl>
+    <w:lvl w:ilvl="3" w:tplc="04090001" w:tentative="1">
+      <w:start w:val="1"/>
+      <w:numFmt w:val="bullet"/>
+      <w:lvlText w:val=""/>
+      <w:lvlJc w:val="left"/>
+      <w:pPr>
+        <w:ind w:left="2880" w:hanging="360"/>
+      </w:pPr>
+      <w:rPr>
+        <w:rFonts w:ascii="Symbol" w:hAnsi="Symbol" w:hint="default"/>
+      </w:rPr>
+    </w:lvl>
+    <w:lvl w:ilvl="4" w:tplc="04090003" w:tentative="1">
+      <w:start w:val="1"/>
+      <w:numFmt w:val="bullet"/>
+      <w:lvlText w:val="o"/>
+      <w:lvlJc w:val="left"/>
+      <w:pPr>
+        <w:ind w:left="3600" w:hanging="360"/>
+      </w:pPr>
+      <w:rPr>
+        <w:rFonts w:ascii="Courier New" w:hAnsi="Courier New" w:cs="Courier New" w:hint="default"/>
+      </w:rPr>
+    </w:lvl>
+    <w:lvl w:ilvl="5" w:tplc="04090005" w:tentative="1">
+      <w:start w:val="1"/>
+      <w:numFmt w:val="bullet"/>
+      <w:lvlText w:val=""/>
+      <w:lvlJc w:val="left"/>
+      <w:pPr>
+        <w:ind w:left="4320" w:hanging="360"/>
+      </w:pPr>
+      <w:rPr>
+        <w:rFonts w:ascii="Wingdings" w:hAnsi="Wingdings" w:hint="default"/>
+      </w:rPr>
+    </w:lvl>
+    <w:lvl w:ilvl="6" w:tplc="04090001" w:tentative="1">
+      <w:start w:val="1"/>
+      <w:numFmt w:val="bullet"/>
+      <w:lvlText w:val=""/>
+      <w:lvlJc w:val="left"/>
+      <w:pPr>
+        <w:ind w:left="5040" w:hanging="360"/>
+      </w:pPr>
+      <w:rPr>
+        <w:rFonts w:ascii="Symbol" w:hAnsi="Symbol" w:hint="default"/>
+      </w:rPr>
+    </w:lvl>
+    <w:lvl w:ilvl="7" w:tplc="04090003" w:tentative="1">
+      <w:start w:val="1"/>
+      <w:numFmt w:val="bullet"/>
+      <w:lvlText w:val="o"/>
+      <w:lvlJc w:val="left"/>
+      <w:pPr>
+        <w:ind w:left="5760" w:hanging="360"/>
+      </w:pPr>
+      <w:rPr>
+        <w:rFonts w:ascii="Courier New" w:hAnsi="Courier New" w:cs="Courier New" w:hint="default"/>
+      </w:rPr>
+    </w:lvl>
+    <w:lvl w:ilvl="8" w:tplc="04090005" w:tentative="1">
+      <w:start w:val="1"/>
+      <w:numFmt w:val="bullet"/>
+      <w:lvlText w:val=""/>
+      <w:lvlJc w:val="left"/>
+      <w:pPr>
+        <w:ind w:left="6480" w:hanging="360"/>
+      </w:pPr>
+      <w:rPr>
+        <w:rFonts w:ascii="Wingdings" w:hAnsi="Wingdings" w:hint="default"/>
+      </w:rPr>
+    </w:lvl>
+  </w:abstractNum>
+  <w:abstractNum w:abstractNumId="7" w15:restartNumberingAfterBreak="0">
+    <w:nsid w:val="55FB3C38"/>
+    <w:multiLevelType w:val="hybridMultilevel"/>
+    <w:tmpl w:val="D02242DA"/>
+    <w:lvl w:ilvl="0" w:tplc="04090001">
+      <w:start w:val="1"/>
+      <w:numFmt w:val="bullet"/>
+      <w:lvlText w:val=""/>
+      <w:lvlJc w:val="left"/>
+      <w:pPr>
+        <w:ind w:left="720" w:hanging="360"/>
+      </w:pPr>
+      <w:rPr>
+        <w:rFonts w:ascii="Symbol" w:hAnsi="Symbol" w:hint="default"/>
+      </w:rPr>
+    </w:lvl>
+    <w:lvl w:ilvl="1" w:tplc="04090003" w:tentative="1">
+      <w:start w:val="1"/>
+      <w:numFmt w:val="bullet"/>
+      <w:lvlText w:val="o"/>
+      <w:lvlJc w:val="left"/>
+      <w:pPr>
+        <w:ind w:left="1440" w:hanging="360"/>
+      </w:pPr>
+      <w:rPr>
+        <w:rFonts w:ascii="Courier New" w:hAnsi="Courier New" w:cs="Courier New" w:hint="default"/>
+      </w:rPr>
+    </w:lvl>
+    <w:lvl w:ilvl="2" w:tplc="04090005" w:tentative="1">
+      <w:start w:val="1"/>
+      <w:numFmt w:val="bullet"/>
+      <w:lvlText w:val=""/>
+      <w:lvlJc w:val="left"/>
+      <w:pPr>
+        <w:ind w:left="2160" w:hanging="360"/>
+      </w:pPr>
+      <w:rPr>
+        <w:rFonts w:ascii="Wingdings" w:hAnsi="Wingdings" w:hint="default"/>
+      </w:rPr>
+    </w:lvl>
+    <w:lvl w:ilvl="3" w:tplc="04090001" w:tentative="1">
+      <w:start w:val="1"/>
+      <w:numFmt w:val="bullet"/>
+      <w:lvlText w:val=""/>
+      <w:lvlJc w:val="left"/>
+      <w:pPr>
+        <w:ind w:left="2880" w:hanging="360"/>
+      </w:pPr>
+      <w:rPr>
+        <w:rFonts w:ascii="Symbol" w:hAnsi="Symbol" w:hint="default"/>
+      </w:rPr>
+    </w:lvl>
+    <w:lvl w:ilvl="4" w:tplc="04090003" w:tentative="1">
+      <w:start w:val="1"/>
+      <w:numFmt w:val="bullet"/>
+      <w:lvlText w:val="o"/>
+      <w:lvlJc w:val="left"/>
+      <w:pPr>
+        <w:ind w:left="3600" w:hanging="360"/>
+      </w:pPr>
+      <w:rPr>
+        <w:rFonts w:ascii="Courier New" w:hAnsi="Courier New" w:cs="Courier New" w:hint="default"/>
+      </w:rPr>
+    </w:lvl>
+    <w:lvl w:ilvl="5" w:tplc="04090005" w:tentative="1">
+      <w:start w:val="1"/>
+      <w:numFmt w:val="bullet"/>
+      <w:lvlText w:val=""/>
+      <w:lvlJc w:val="left"/>
+      <w:pPr>
+        <w:ind w:left="4320" w:hanging="360"/>
+      </w:pPr>
+      <w:rPr>
+        <w:rFonts w:ascii="Wingdings" w:hAnsi="Wingdings" w:hint="default"/>
+      </w:rPr>
+    </w:lvl>
+    <w:lvl w:ilvl="6" w:tplc="04090001" w:tentative="1">
+      <w:start w:val="1"/>
+      <w:numFmt w:val="bullet"/>
+      <w:lvlText w:val=""/>
+      <w:lvlJc w:val="left"/>
+      <w:pPr>
+        <w:ind w:left="5040" w:hanging="360"/>
+      </w:pPr>
+      <w:rPr>
+        <w:rFonts w:ascii="Symbol" w:hAnsi="Symbol" w:hint="default"/>
+      </w:rPr>
+    </w:lvl>
+    <w:lvl w:ilvl="7" w:tplc="04090003" w:tentative="1">
+      <w:start w:val="1"/>
+      <w:numFmt w:val="bullet"/>
+      <w:lvlText w:val="o"/>
+      <w:lvlJc w:val="left"/>
+      <w:pPr>
+        <w:ind w:left="5760" w:hanging="360"/>
+      </w:pPr>
+      <w:rPr>
+        <w:rFonts w:ascii="Courier New" w:hAnsi="Courier New" w:cs="Courier New" w:hint="default"/>
+      </w:rPr>
+    </w:lvl>
+    <w:lvl w:ilvl="8" w:tplc="04090005" w:tentative="1">
+      <w:start w:val="1"/>
+      <w:numFmt w:val="bullet"/>
+      <w:lvlText w:val=""/>
+      <w:lvlJc w:val="left"/>
+      <w:pPr>
+        <w:ind w:left="6480" w:hanging="360"/>
+      </w:pPr>
+      <w:rPr>
+        <w:rFonts w:ascii="Wingdings" w:hAnsi="Wingdings" w:hint="default"/>
+      </w:rPr>
+    </w:lvl>
+  </w:abstractNum>
+  <w:abstractNum w:abstractNumId="8" w15:restartNumberingAfterBreak="0">
+    <w:nsid w:val="69315B4A"/>
+    <w:multiLevelType w:val="hybridMultilevel"/>
+    <w:tmpl w:val="013E23C4"/>
+    <w:lvl w:ilvl="0" w:tplc="04090001">
+      <w:start w:val="1"/>
+      <w:numFmt w:val="bullet"/>
+      <w:lvlText w:val=""/>
+      <w:lvlJc w:val="left"/>
+      <w:pPr>
+        <w:ind w:left="720" w:hanging="360"/>
+      </w:pPr>
+      <w:rPr>
+        <w:rFonts w:ascii="Symbol" w:hAnsi="Symbol" w:hint="default"/>
+      </w:rPr>
+    </w:lvl>
+    <w:lvl w:ilvl="1" w:tplc="04090003" w:tentative="1">
+      <w:start w:val="1"/>
+      <w:numFmt w:val="bullet"/>
+      <w:lvlText w:val="o"/>
+      <w:lvlJc w:val="left"/>
+      <w:pPr>
+        <w:ind w:left="1440" w:hanging="360"/>
+      </w:pPr>
+      <w:rPr>
+        <w:rFonts w:ascii="Courier New" w:hAnsi="Courier New" w:cs="Courier New" w:hint="default"/>
+      </w:rPr>
+    </w:lvl>
+    <w:lvl w:ilvl="2" w:tplc="04090005" w:tentative="1">
+      <w:start w:val="1"/>
+      <w:numFmt w:val="bullet"/>
+      <w:lvlText w:val=""/>
+      <w:lvlJc w:val="left"/>
+      <w:pPr>
+        <w:ind w:left="2160" w:hanging="360"/>
+      </w:pPr>
+      <w:rPr>
+        <w:rFonts w:ascii="Wingdings" w:hAnsi="Wingdings" w:hint="default"/>
+      </w:rPr>
+    </w:lvl>
+    <w:lvl w:ilvl="3" w:tplc="04090001" w:tentative="1">
+      <w:start w:val="1"/>
+      <w:numFmt w:val="bullet"/>
+      <w:lvlText w:val=""/>
+      <w:lvlJc w:val="left"/>
+      <w:pPr>
+        <w:ind w:left="2880" w:hanging="360"/>
+      </w:pPr>
+      <w:rPr>
+        <w:rFonts w:ascii="Symbol" w:hAnsi="Symbol" w:hint="default"/>
+      </w:rPr>
+    </w:lvl>
+    <w:lvl w:ilvl="4" w:tplc="04090003" w:tentative="1">
+      <w:start w:val="1"/>
+      <w:numFmt w:val="bullet"/>
+      <w:lvlText w:val="o"/>
+      <w:lvlJc w:val="left"/>
+      <w:pPr>
+        <w:ind w:left="3600" w:hanging="360"/>
+      </w:pPr>
+      <w:rPr>
+        <w:rFonts w:ascii="Courier New" w:hAnsi="Courier New" w:cs="Courier New" w:hint="default"/>
+      </w:rPr>
+    </w:lvl>
+    <w:lvl w:ilvl="5" w:tplc="04090005" w:tentative="1">
+      <w:start w:val="1"/>
+      <w:numFmt w:val="bullet"/>
+      <w:lvlText w:val=""/>
+      <w:lvlJc w:val="left"/>
+      <w:pPr>
+        <w:ind w:left="4320" w:hanging="360"/>
+      </w:pPr>
+      <w:rPr>
+        <w:rFonts w:ascii="Wingdings" w:hAnsi="Wingdings" w:hint="default"/>
+      </w:rPr>
+    </w:lvl>
+    <w:lvl w:ilvl="6" w:tplc="04090001" w:tentative="1">
+      <w:start w:val="1"/>
+      <w:numFmt w:val="bullet"/>
+      <w:lvlText w:val=""/>
+      <w:lvlJc w:val="left"/>
+      <w:pPr>
+        <w:ind w:left="5040" w:hanging="360"/>
+      </w:pPr>
+      <w:rPr>
+        <w:rFonts w:ascii="Symbol" w:hAnsi="Symbol" w:hint="default"/>
+      </w:rPr>
+    </w:lvl>
+    <w:lvl w:ilvl="7" w:tplc="04090003" w:tentative="1">
+      <w:start w:val="1"/>
+      <w:numFmt w:val="bullet"/>
+      <w:lvlText w:val="o"/>
+      <w:lvlJc w:val="left"/>
+      <w:pPr>
+        <w:ind w:left="5760" w:hanging="360"/>
+      </w:pPr>
+      <w:rPr>
+        <w:rFonts w:ascii="Courier New" w:hAnsi="Courier New" w:cs="Courier New" w:hint="default"/>
+      </w:rPr>
+    </w:lvl>
+    <w:lvl w:ilvl="8" w:tplc="04090005" w:tentative="1">
+      <w:start w:val="1"/>
+      <w:numFmt w:val="bullet"/>
+      <w:lvlText w:val=""/>
+      <w:lvlJc w:val="left"/>
+      <w:pPr>
+        <w:ind w:left="6480" w:hanging="360"/>
+      </w:pPr>
+      <w:rPr>
+        <w:rFonts w:ascii="Wingdings" w:hAnsi="Wingdings" w:hint="default"/>
+      </w:rPr>
+    </w:lvl>
+  </w:abstractNum>
+  <w:abstractNum w:abstractNumId="9" w15:restartNumberingAfterBreak="0">
+    <w:nsid w:val="6BF31373"/>
+    <w:multiLevelType w:val="hybridMultilevel"/>
+    <w:tmpl w:val="A42CD6B4"/>
+    <w:lvl w:ilvl="0" w:tplc="04090001">
+      <w:start w:val="1"/>
+      <w:numFmt w:val="bullet"/>
+      <w:lvlText w:val=""/>
+      <w:lvlJc w:val="left"/>
+      <w:pPr>
+        <w:ind w:left="720" w:hanging="360"/>
+      </w:pPr>
+      <w:rPr>
+        <w:rFonts w:ascii="Symbol" w:hAnsi="Symbol" w:hint="default"/>
+      </w:rPr>
+    </w:lvl>
+    <w:lvl w:ilvl="1" w:tplc="04090003" w:tentative="1">
+      <w:start w:val="1"/>
+      <w:numFmt w:val="bullet"/>
+      <w:lvlText w:val="o"/>
+      <w:lvlJc w:val="left"/>
+      <w:pPr>
+        <w:ind w:left="1440" w:hanging="360"/>
+      </w:pPr>
+      <w:rPr>
+        <w:rFonts w:ascii="Courier New" w:hAnsi="Courier New" w:cs="Courier New" w:hint="default"/>
+      </w:rPr>
+    </w:lvl>
+    <w:lvl w:ilvl="2" w:tplc="04090005" w:tentative="1">
+      <w:start w:val="1"/>
+      <w:numFmt w:val="bullet"/>
+      <w:lvlText w:val=""/>
+      <w:lvlJc w:val="left"/>
+      <w:pPr>
+        <w:ind w:left="2160" w:hanging="360"/>
+      </w:pPr>
+      <w:rPr>
+        <w:rFonts w:ascii="Wingdings" w:hAnsi="Wingdings" w:hint="default"/>
+      </w:rPr>
+    </w:lvl>
+    <w:lvl w:ilvl="3" w:tplc="04090001" w:tentative="1">
+      <w:start w:val="1"/>
+      <w:numFmt w:val="bullet"/>
+      <w:lvlText w:val=""/>
+      <w:lvlJc w:val="left"/>
+      <w:pPr>
+        <w:ind w:left="2880" w:hanging="360"/>
+      </w:pPr>
+      <w:rPr>
+        <w:rFonts w:ascii="Symbol" w:hAnsi="Symbol" w:hint="default"/>
+      </w:rPr>
+    </w:lvl>
+    <w:lvl w:ilvl="4" w:tplc="04090003" w:tentative="1">
+      <w:start w:val="1"/>
+      <w:numFmt w:val="bullet"/>
+      <w:lvlText w:val="o"/>
+      <w:lvlJc w:val="left"/>
+      <w:pPr>
+        <w:ind w:left="3600" w:hanging="360"/>
+      </w:pPr>
+      <w:rPr>
+        <w:rFonts w:ascii="Courier New" w:hAnsi="Courier New" w:cs="Courier New" w:hint="default"/>
+      </w:rPr>
+    </w:lvl>
+    <w:lvl w:ilvl="5" w:tplc="04090005" w:tentative="1">
+      <w:start w:val="1"/>
+      <w:numFmt w:val="bullet"/>
+      <w:lvlText w:val=""/>
+      <w:lvlJc w:val="left"/>
+      <w:pPr>
+        <w:ind w:left="4320" w:hanging="360"/>
+      </w:pPr>
+      <w:rPr>
+        <w:rFonts w:ascii="Wingdings" w:hAnsi="Wingdings" w:hint="default"/>
+      </w:rPr>
+    </w:lvl>
+    <w:lvl w:ilvl="6" w:tplc="04090001" w:tentative="1">
+      <w:start w:val="1"/>
+      <w:numFmt w:val="bullet"/>
+      <w:lvlText w:val=""/>
+      <w:lvlJc w:val="left"/>
+      <w:pPr>
+        <w:ind w:left="5040" w:hanging="360"/>
+      </w:pPr>
+      <w:rPr>
+        <w:rFonts w:ascii="Symbol" w:hAnsi="Symbol" w:hint="default"/>
+      </w:rPr>
+    </w:lvl>
+    <w:lvl w:ilvl="7" w:tplc="04090003" w:tentative="1">
+      <w:start w:val="1"/>
+      <w:numFmt w:val="bullet"/>
+      <w:lvlText w:val="o"/>
+      <w:lvlJc w:val="left"/>
+      <w:pPr>
+        <w:ind w:left="5760" w:hanging="360"/>
+      </w:pPr>
+      <w:rPr>
+        <w:rFonts w:ascii="Courier New" w:hAnsi="Courier New" w:cs="Courier New" w:hint="default"/>
+      </w:rPr>
+    </w:lvl>
+    <w:lvl w:ilvl="8" w:tplc="04090005" w:tentative="1">
+      <w:start w:val="1"/>
+      <w:numFmt w:val="bullet"/>
+      <w:lvlText w:val=""/>
+      <w:lvlJc w:val="left"/>
+      <w:pPr>
+        <w:ind w:left="6480" w:hanging="360"/>
+      </w:pPr>
+      <w:rPr>
+        <w:rFonts w:ascii="Wingdings" w:hAnsi="Wingdings" w:hint="default"/>
+      </w:rPr>
+    </w:lvl>
+  </w:abstractNum>
+  <w:abstractNum w:abstractNumId="10" w15:restartNumberingAfterBreak="0">
     <w:nsid w:val="7D724947"/>
     <w:multiLevelType w:val="hybridMultilevel"/>
     <w:tmpl w:val="A766A2D2"/>
@@ -520,13 +1848,40 @@
     <w:abstractNumId w:val="0"/>
   </w:num>
   <w:num w:numId="2">
+    <w:abstractNumId w:val="10"/>
+  </w:num>
+  <w:num w:numId="3">
     <w:abstractNumId w:val="1"/>
+  </w:num>
+  <w:num w:numId="4">
+    <w:abstractNumId w:val="3"/>
+  </w:num>
+  <w:num w:numId="5">
+    <w:abstractNumId w:val="8"/>
+  </w:num>
+  <w:num w:numId="6">
+    <w:abstractNumId w:val="4"/>
+  </w:num>
+  <w:num w:numId="7">
+    <w:abstractNumId w:val="9"/>
+  </w:num>
+  <w:num w:numId="8">
+    <w:abstractNumId w:val="5"/>
+  </w:num>
+  <w:num w:numId="9">
+    <w:abstractNumId w:val="6"/>
+  </w:num>
+  <w:num w:numId="10">
+    <w:abstractNumId w:val="2"/>
+  </w:num>
+  <w:num w:numId="11">
+    <w:abstractNumId w:val="7"/>
   </w:num>
 </w:numbering>
 </file>
 
 <file path=word/styles.xml><?xml version="1.0" encoding="utf-8"?>
-<w:styles xmlns:mc="http://schemas.openxmlformats.org/markup-compatibility/2006" xmlns:r="http://schemas.openxmlformats.org/officeDocument/2006/relationships" xmlns:w="http://schemas.openxmlformats.org/wordprocessingml/2006/main" xmlns:w14="http://schemas.microsoft.com/office/word/2010/wordml" xmlns:w15="http://schemas.microsoft.com/office/word/2012/wordml" mc:Ignorable="w14 w15">
+<w:styles xmlns:mc="http://schemas.openxmlformats.org/markup-compatibility/2006" xmlns:r="http://schemas.openxmlformats.org/officeDocument/2006/relationships" xmlns:w="http://schemas.openxmlformats.org/wordprocessingml/2006/main" xmlns:w14="http://schemas.microsoft.com/office/word/2010/wordml" xmlns:w15="http://schemas.microsoft.com/office/word/2012/wordml" xmlns:w16cid="http://schemas.microsoft.com/office/word/2016/wordml/cid" xmlns:w16se="http://schemas.microsoft.com/office/word/2015/wordml/symex" mc:Ignorable="w14 w15 w16se w16cid">
   <w:docDefaults>
     <w:rPrDefault>
       <w:rPr>
@@ -542,7 +1897,7 @@
       </w:pPr>
     </w:pPrDefault>
   </w:docDefaults>
-  <w:latentStyles w:defLockedState="0" w:defUIPriority="99" w:defSemiHidden="0" w:defUnhideWhenUsed="0" w:defQFormat="0" w:count="382">
+  <w:latentStyles w:defLockedState="0" w:defUIPriority="99" w:defSemiHidden="0" w:defUnhideWhenUsed="0" w:defQFormat="0" w:count="375">
     <w:lsdException w:name="Normal" w:uiPriority="0" w:qFormat="1"/>
     <w:lsdException w:name="heading 1" w:uiPriority="9" w:qFormat="1"/>
     <w:lsdException w:name="heading 2" w:semiHidden="1" w:uiPriority="9" w:unhideWhenUsed="1" w:qFormat="1"/>

</xml_diff>